<commit_message>
Updating Task 2 Goals and Objectives
Updating Task 2 Goals and Objectives
</commit_message>
<xml_diff>
--- a/ITCaptstoneWrittenProject_C769/Capstone Project/C769_Task_2_Proposal_Draftv3.docx
+++ b/ITCaptstoneWrittenProject_C769/Capstone Project/C769_Task_2_Proposal_Draftv3.docx
@@ -4118,13 +4118,7 @@
             </w:r>
             <w:proofErr w:type="gramStart"/>
             <w:r>
-              <w:t>a.i</w:t>
-            </w:r>
-            <w:r>
-              <w:t>i</w:t>
-            </w:r>
-            <w:r>
-              <w:t>.</w:t>
+              <w:t>a.ii.</w:t>
             </w:r>
             <w:proofErr w:type="gramEnd"/>
             <w:r>
@@ -4965,6 +4959,236 @@
           <w:szCs w:val="24"/>
         </w:rPr>
         <w:t>.</w:t>
+      </w:r>
+    </w:p>
+    <w:p>
+      <w:pPr>
+        <w:spacing w:line="480" w:lineRule="auto"/>
+        <w:ind w:firstLine="720"/>
+        <w:rPr>
+          <w:sz w:val="24"/>
+          <w:szCs w:val="24"/>
+        </w:rPr>
+      </w:pPr>
+      <w:r>
+        <w:rPr>
+          <w:sz w:val="24"/>
+          <w:szCs w:val="24"/>
+        </w:rPr>
+        <w:t xml:space="preserve">Rogue IT’s migration to Symantec Email Security.cloud primary goal will be to reduce the volume of spam that is not being captured by the current infrastructure and to reduce any remaining on-premise overhead. </w:t>
+      </w:r>
+      <w:r>
+        <w:rPr>
+          <w:sz w:val="24"/>
+          <w:szCs w:val="24"/>
+        </w:rPr>
+        <w:t>Due the complexity and importance of the email workflows, this will be achieved through a successful deployment of the new service to the production environment without incident.</w:t>
+      </w:r>
+      <w:r>
+        <w:rPr>
+          <w:sz w:val="24"/>
+          <w:szCs w:val="24"/>
+        </w:rPr>
+        <w:t xml:space="preserve"> </w:t>
+      </w:r>
+      <w:r>
+        <w:rPr>
+          <w:sz w:val="24"/>
+          <w:szCs w:val="24"/>
+        </w:rPr>
+        <w:t xml:space="preserve">The Symantec Email Security.cloud systems will help Rogue IT more efficiently manage the email workflows while providing a data driven reduction in spam on the network. This will be captured via real-time monitoring via the Symantec Email Security.cloud portal. </w:t>
+      </w:r>
+    </w:p>
+    <w:p>
+      <w:pPr>
+        <w:pStyle w:val="ListParagraph"/>
+        <w:numPr>
+          <w:ilvl w:val="0"/>
+          <w:numId w:val="7"/>
+        </w:numPr>
+        <w:spacing w:line="480" w:lineRule="auto"/>
+        <w:rPr>
+          <w:sz w:val="24"/>
+          <w:szCs w:val="24"/>
+        </w:rPr>
+      </w:pPr>
+      <w:r>
+        <w:rPr>
+          <w:sz w:val="24"/>
+          <w:szCs w:val="24"/>
+        </w:rPr>
+        <w:t xml:space="preserve">Objective </w:t>
+      </w:r>
+      <w:r>
+        <w:rPr>
+          <w:sz w:val="24"/>
+          <w:szCs w:val="24"/>
+        </w:rPr>
+        <w:t>1.a. Unwanted emails categorized and rated by severity.</w:t>
+      </w:r>
+    </w:p>
+    <w:p>
+      <w:pPr>
+        <w:pStyle w:val="ListParagraph"/>
+        <w:numPr>
+          <w:ilvl w:val="0"/>
+          <w:numId w:val="7"/>
+        </w:numPr>
+        <w:spacing w:line="480" w:lineRule="auto"/>
+        <w:rPr>
+          <w:sz w:val="24"/>
+          <w:szCs w:val="24"/>
+        </w:rPr>
+      </w:pPr>
+      <w:r>
+        <w:rPr>
+          <w:sz w:val="24"/>
+          <w:szCs w:val="24"/>
+        </w:rPr>
+        <w:t xml:space="preserve">Objective </w:t>
+      </w:r>
+      <w:r>
+        <w:rPr>
+          <w:sz w:val="24"/>
+          <w:szCs w:val="24"/>
+        </w:rPr>
+        <w:t>1.b. Determine capacity for new Exchange environment</w:t>
+      </w:r>
+    </w:p>
+    <w:p>
+      <w:pPr>
+        <w:pStyle w:val="ListParagraph"/>
+        <w:numPr>
+          <w:ilvl w:val="0"/>
+          <w:numId w:val="7"/>
+        </w:numPr>
+        <w:spacing w:line="480" w:lineRule="auto"/>
+        <w:rPr>
+          <w:sz w:val="24"/>
+          <w:szCs w:val="24"/>
+        </w:rPr>
+      </w:pPr>
+      <w:r>
+        <w:rPr>
+          <w:sz w:val="24"/>
+          <w:szCs w:val="24"/>
+        </w:rPr>
+        <w:t xml:space="preserve">Objective </w:t>
+      </w:r>
+      <w:r>
+        <w:rPr>
+          <w:sz w:val="24"/>
+          <w:szCs w:val="24"/>
+        </w:rPr>
+        <w:t>2.a. Successful cutover from mx.rogue.it to Symantec hosted MX records.</w:t>
+      </w:r>
+    </w:p>
+    <w:p>
+      <w:pPr>
+        <w:pStyle w:val="ListParagraph"/>
+        <w:numPr>
+          <w:ilvl w:val="0"/>
+          <w:numId w:val="7"/>
+        </w:numPr>
+        <w:spacing w:line="480" w:lineRule="auto"/>
+        <w:rPr>
+          <w:sz w:val="24"/>
+          <w:szCs w:val="24"/>
+        </w:rPr>
+      </w:pPr>
+      <w:r>
+        <w:rPr>
+          <w:sz w:val="24"/>
+          <w:szCs w:val="24"/>
+        </w:rPr>
+        <w:t xml:space="preserve">Objective </w:t>
+      </w:r>
+      <w:r>
+        <w:rPr>
+          <w:sz w:val="24"/>
+          <w:szCs w:val="24"/>
+        </w:rPr>
+        <w:t>2.b. Migration scheduled for 4 hours</w:t>
+      </w:r>
+    </w:p>
+    <w:p>
+      <w:pPr>
+        <w:pStyle w:val="ListParagraph"/>
+        <w:numPr>
+          <w:ilvl w:val="0"/>
+          <w:numId w:val="7"/>
+        </w:numPr>
+        <w:spacing w:line="480" w:lineRule="auto"/>
+        <w:rPr>
+          <w:sz w:val="24"/>
+          <w:szCs w:val="24"/>
+        </w:rPr>
+      </w:pPr>
+      <w:r>
+        <w:rPr>
+          <w:sz w:val="24"/>
+          <w:szCs w:val="24"/>
+        </w:rPr>
+        <w:lastRenderedPageBreak/>
+        <w:t xml:space="preserve">Objective </w:t>
+      </w:r>
+      <w:r>
+        <w:rPr>
+          <w:sz w:val="24"/>
+          <w:szCs w:val="24"/>
+        </w:rPr>
+        <w:t>3</w:t>
+      </w:r>
+      <w:r>
+        <w:rPr>
+          <w:sz w:val="24"/>
+          <w:szCs w:val="24"/>
+        </w:rPr>
+        <w:t>.</w:t>
+      </w:r>
+      <w:r>
+        <w:rPr>
+          <w:sz w:val="24"/>
+          <w:szCs w:val="24"/>
+        </w:rPr>
+        <w:t>a. Post implementation a noticeable reduction in spam making it through filtering on the Rogue IT network.</w:t>
+      </w:r>
+    </w:p>
+    <w:p>
+      <w:pPr>
+        <w:pStyle w:val="ListParagraph"/>
+        <w:numPr>
+          <w:ilvl w:val="0"/>
+          <w:numId w:val="7"/>
+        </w:numPr>
+        <w:spacing w:line="480" w:lineRule="auto"/>
+        <w:rPr>
+          <w:sz w:val="24"/>
+          <w:szCs w:val="24"/>
+        </w:rPr>
+      </w:pPr>
+      <w:r>
+        <w:rPr>
+          <w:sz w:val="24"/>
+          <w:szCs w:val="24"/>
+        </w:rPr>
+        <w:t xml:space="preserve">Objective </w:t>
+      </w:r>
+      <w:proofErr w:type="gramStart"/>
+      <w:r>
+        <w:rPr>
+          <w:sz w:val="24"/>
+          <w:szCs w:val="24"/>
+        </w:rPr>
+        <w:t>3.b.</w:t>
+      </w:r>
+      <w:proofErr w:type="gramEnd"/>
+      <w:r>
+        <w:rPr>
+          <w:sz w:val="24"/>
+          <w:szCs w:val="24"/>
+        </w:rPr>
+        <w:t xml:space="preserve"> 20% or greater overall increase in spam actively blocked by the Symantec Email Security.cloud platform.</w:t>
       </w:r>
     </w:p>
     <w:p>
@@ -5451,15 +5675,7 @@
           <w:sz w:val="24"/>
           <w:szCs w:val="24"/>
         </w:rPr>
-        <w:t xml:space="preserve">and </w:t>
-      </w:r>
-      <w:r>
-        <w:rPr>
-          <w:sz w:val="24"/>
-          <w:szCs w:val="24"/>
-        </w:rPr>
-        <w:lastRenderedPageBreak/>
-        <w:t>describe</w:t>
+        <w:t>and describe</w:t>
       </w:r>
       <w:r>
         <w:rPr>
@@ -6570,16 +6786,16 @@
     </w:lvl>
   </w:abstractNum>
   <w:abstractNum w:abstractNumId="1" w15:restartNumberingAfterBreak="0">
-    <w:nsid w:val="11B92881"/>
+    <w:nsid w:val="11B869E1"/>
     <w:multiLevelType w:val="hybridMultilevel"/>
-    <w:tmpl w:val="282A57A6"/>
+    <w:tmpl w:val="4DA4E57C"/>
     <w:lvl w:ilvl="0" w:tplc="04090001">
       <w:start w:val="1"/>
       <w:numFmt w:val="bullet"/>
       <w:lvlText w:val=""/>
       <w:lvlJc w:val="left"/>
       <w:pPr>
-        <w:ind w:left="1800" w:hanging="360"/>
+        <w:ind w:left="1440" w:hanging="360"/>
       </w:pPr>
       <w:rPr>
         <w:rFonts w:ascii="Symbol" w:hAnsi="Symbol" w:hint="default"/>
@@ -6591,7 +6807,7 @@
       <w:lvlText w:val="o"/>
       <w:lvlJc w:val="left"/>
       <w:pPr>
-        <w:ind w:left="2520" w:hanging="360"/>
+        <w:ind w:left="2160" w:hanging="360"/>
       </w:pPr>
       <w:rPr>
         <w:rFonts w:ascii="Courier New" w:hAnsi="Courier New" w:cs="Courier New" w:hint="default"/>
@@ -6603,7 +6819,7 @@
       <w:lvlText w:val=""/>
       <w:lvlJc w:val="left"/>
       <w:pPr>
-        <w:ind w:left="3240" w:hanging="360"/>
+        <w:ind w:left="2880" w:hanging="360"/>
       </w:pPr>
       <w:rPr>
         <w:rFonts w:ascii="Wingdings" w:hAnsi="Wingdings" w:hint="default"/>
@@ -6615,7 +6831,7 @@
       <w:lvlText w:val=""/>
       <w:lvlJc w:val="left"/>
       <w:pPr>
-        <w:ind w:left="3960" w:hanging="360"/>
+        <w:ind w:left="3600" w:hanging="360"/>
       </w:pPr>
       <w:rPr>
         <w:rFonts w:ascii="Symbol" w:hAnsi="Symbol" w:hint="default"/>
@@ -6627,7 +6843,7 @@
       <w:lvlText w:val="o"/>
       <w:lvlJc w:val="left"/>
       <w:pPr>
-        <w:ind w:left="4680" w:hanging="360"/>
+        <w:ind w:left="4320" w:hanging="360"/>
       </w:pPr>
       <w:rPr>
         <w:rFonts w:ascii="Courier New" w:hAnsi="Courier New" w:cs="Courier New" w:hint="default"/>
@@ -6639,7 +6855,7 @@
       <w:lvlText w:val=""/>
       <w:lvlJc w:val="left"/>
       <w:pPr>
-        <w:ind w:left="5400" w:hanging="360"/>
+        <w:ind w:left="5040" w:hanging="360"/>
       </w:pPr>
       <w:rPr>
         <w:rFonts w:ascii="Wingdings" w:hAnsi="Wingdings" w:hint="default"/>
@@ -6651,7 +6867,7 @@
       <w:lvlText w:val=""/>
       <w:lvlJc w:val="left"/>
       <w:pPr>
-        <w:ind w:left="6120" w:hanging="360"/>
+        <w:ind w:left="5760" w:hanging="360"/>
       </w:pPr>
       <w:rPr>
         <w:rFonts w:ascii="Symbol" w:hAnsi="Symbol" w:hint="default"/>
@@ -6663,7 +6879,7 @@
       <w:lvlText w:val="o"/>
       <w:lvlJc w:val="left"/>
       <w:pPr>
-        <w:ind w:left="6840" w:hanging="360"/>
+        <w:ind w:left="6480" w:hanging="360"/>
       </w:pPr>
       <w:rPr>
         <w:rFonts w:ascii="Courier New" w:hAnsi="Courier New" w:cs="Courier New" w:hint="default"/>
@@ -6675,7 +6891,7 @@
       <w:lvlText w:val=""/>
       <w:lvlJc w:val="left"/>
       <w:pPr>
-        <w:ind w:left="7560" w:hanging="360"/>
+        <w:ind w:left="7200" w:hanging="360"/>
       </w:pPr>
       <w:rPr>
         <w:rFonts w:ascii="Wingdings" w:hAnsi="Wingdings" w:hint="default"/>
@@ -6683,6 +6899,119 @@
     </w:lvl>
   </w:abstractNum>
   <w:abstractNum w:abstractNumId="2" w15:restartNumberingAfterBreak="0">
+    <w:nsid w:val="11B92881"/>
+    <w:multiLevelType w:val="hybridMultilevel"/>
+    <w:tmpl w:val="282A57A6"/>
+    <w:lvl w:ilvl="0" w:tplc="04090001">
+      <w:start w:val="1"/>
+      <w:numFmt w:val="bullet"/>
+      <w:lvlText w:val=""/>
+      <w:lvlJc w:val="left"/>
+      <w:pPr>
+        <w:ind w:left="1800" w:hanging="360"/>
+      </w:pPr>
+      <w:rPr>
+        <w:rFonts w:ascii="Symbol" w:hAnsi="Symbol" w:hint="default"/>
+      </w:rPr>
+    </w:lvl>
+    <w:lvl w:ilvl="1" w:tplc="04090003" w:tentative="1">
+      <w:start w:val="1"/>
+      <w:numFmt w:val="bullet"/>
+      <w:lvlText w:val="o"/>
+      <w:lvlJc w:val="left"/>
+      <w:pPr>
+        <w:ind w:left="2520" w:hanging="360"/>
+      </w:pPr>
+      <w:rPr>
+        <w:rFonts w:ascii="Courier New" w:hAnsi="Courier New" w:cs="Courier New" w:hint="default"/>
+      </w:rPr>
+    </w:lvl>
+    <w:lvl w:ilvl="2" w:tplc="04090005" w:tentative="1">
+      <w:start w:val="1"/>
+      <w:numFmt w:val="bullet"/>
+      <w:lvlText w:val=""/>
+      <w:lvlJc w:val="left"/>
+      <w:pPr>
+        <w:ind w:left="3240" w:hanging="360"/>
+      </w:pPr>
+      <w:rPr>
+        <w:rFonts w:ascii="Wingdings" w:hAnsi="Wingdings" w:hint="default"/>
+      </w:rPr>
+    </w:lvl>
+    <w:lvl w:ilvl="3" w:tplc="04090001" w:tentative="1">
+      <w:start w:val="1"/>
+      <w:numFmt w:val="bullet"/>
+      <w:lvlText w:val=""/>
+      <w:lvlJc w:val="left"/>
+      <w:pPr>
+        <w:ind w:left="3960" w:hanging="360"/>
+      </w:pPr>
+      <w:rPr>
+        <w:rFonts w:ascii="Symbol" w:hAnsi="Symbol" w:hint="default"/>
+      </w:rPr>
+    </w:lvl>
+    <w:lvl w:ilvl="4" w:tplc="04090003" w:tentative="1">
+      <w:start w:val="1"/>
+      <w:numFmt w:val="bullet"/>
+      <w:lvlText w:val="o"/>
+      <w:lvlJc w:val="left"/>
+      <w:pPr>
+        <w:ind w:left="4680" w:hanging="360"/>
+      </w:pPr>
+      <w:rPr>
+        <w:rFonts w:ascii="Courier New" w:hAnsi="Courier New" w:cs="Courier New" w:hint="default"/>
+      </w:rPr>
+    </w:lvl>
+    <w:lvl w:ilvl="5" w:tplc="04090005" w:tentative="1">
+      <w:start w:val="1"/>
+      <w:numFmt w:val="bullet"/>
+      <w:lvlText w:val=""/>
+      <w:lvlJc w:val="left"/>
+      <w:pPr>
+        <w:ind w:left="5400" w:hanging="360"/>
+      </w:pPr>
+      <w:rPr>
+        <w:rFonts w:ascii="Wingdings" w:hAnsi="Wingdings" w:hint="default"/>
+      </w:rPr>
+    </w:lvl>
+    <w:lvl w:ilvl="6" w:tplc="04090001" w:tentative="1">
+      <w:start w:val="1"/>
+      <w:numFmt w:val="bullet"/>
+      <w:lvlText w:val=""/>
+      <w:lvlJc w:val="left"/>
+      <w:pPr>
+        <w:ind w:left="6120" w:hanging="360"/>
+      </w:pPr>
+      <w:rPr>
+        <w:rFonts w:ascii="Symbol" w:hAnsi="Symbol" w:hint="default"/>
+      </w:rPr>
+    </w:lvl>
+    <w:lvl w:ilvl="7" w:tplc="04090003" w:tentative="1">
+      <w:start w:val="1"/>
+      <w:numFmt w:val="bullet"/>
+      <w:lvlText w:val="o"/>
+      <w:lvlJc w:val="left"/>
+      <w:pPr>
+        <w:ind w:left="6840" w:hanging="360"/>
+      </w:pPr>
+      <w:rPr>
+        <w:rFonts w:ascii="Courier New" w:hAnsi="Courier New" w:cs="Courier New" w:hint="default"/>
+      </w:rPr>
+    </w:lvl>
+    <w:lvl w:ilvl="8" w:tplc="04090005" w:tentative="1">
+      <w:start w:val="1"/>
+      <w:numFmt w:val="bullet"/>
+      <w:lvlText w:val=""/>
+      <w:lvlJc w:val="left"/>
+      <w:pPr>
+        <w:ind w:left="7560" w:hanging="360"/>
+      </w:pPr>
+      <w:rPr>
+        <w:rFonts w:ascii="Wingdings" w:hAnsi="Wingdings" w:hint="default"/>
+      </w:rPr>
+    </w:lvl>
+  </w:abstractNum>
+  <w:abstractNum w:abstractNumId="3" w15:restartNumberingAfterBreak="0">
     <w:nsid w:val="4ADC236D"/>
     <w:multiLevelType w:val="hybridMultilevel"/>
     <w:tmpl w:val="CDFA7DE6"/>
@@ -6794,7 +7123,7 @@
       </w:rPr>
     </w:lvl>
   </w:abstractNum>
-  <w:abstractNum w:abstractNumId="3" w15:restartNumberingAfterBreak="0">
+  <w:abstractNum w:abstractNumId="4" w15:restartNumberingAfterBreak="0">
     <w:nsid w:val="6B5C6845"/>
     <w:multiLevelType w:val="hybridMultilevel"/>
     <w:tmpl w:val="C2B8B3D8"/>
@@ -6907,7 +7236,7 @@
       </w:rPr>
     </w:lvl>
   </w:abstractNum>
-  <w:abstractNum w:abstractNumId="4" w15:restartNumberingAfterBreak="0">
+  <w:abstractNum w:abstractNumId="5" w15:restartNumberingAfterBreak="0">
     <w:nsid w:val="6E92267A"/>
     <w:multiLevelType w:val="hybridMultilevel"/>
     <w:tmpl w:val="D2D61640"/>
@@ -7020,7 +7349,7 @@
       </w:rPr>
     </w:lvl>
   </w:abstractNum>
-  <w:abstractNum w:abstractNumId="5" w15:restartNumberingAfterBreak="0">
+  <w:abstractNum w:abstractNumId="6" w15:restartNumberingAfterBreak="0">
     <w:nsid w:val="7C9D62C1"/>
     <w:multiLevelType w:val="hybridMultilevel"/>
     <w:tmpl w:val="9CBC7B1C"/>
@@ -7134,22 +7463,25 @@
     </w:lvl>
   </w:abstractNum>
   <w:num w:numId="1" w16cid:durableId="1641232434">
-    <w:abstractNumId w:val="3"/>
+    <w:abstractNumId w:val="4"/>
   </w:num>
   <w:num w:numId="2" w16cid:durableId="1386680790">
-    <w:abstractNumId w:val="1"/>
+    <w:abstractNumId w:val="2"/>
   </w:num>
   <w:num w:numId="3" w16cid:durableId="1242719951">
-    <w:abstractNumId w:val="5"/>
+    <w:abstractNumId w:val="6"/>
   </w:num>
   <w:num w:numId="4" w16cid:durableId="809522037">
     <w:abstractNumId w:val="0"/>
   </w:num>
   <w:num w:numId="5" w16cid:durableId="705299433">
-    <w:abstractNumId w:val="2"/>
+    <w:abstractNumId w:val="3"/>
   </w:num>
   <w:num w:numId="6" w16cid:durableId="1953512567">
-    <w:abstractNumId w:val="4"/>
+    <w:abstractNumId w:val="5"/>
+  </w:num>
+  <w:num w:numId="7" w16cid:durableId="2053189468">
+    <w:abstractNumId w:val="1"/>
   </w:num>
 </w:numbering>
 </file>
@@ -8236,43 +8568,19 @@
 </file>
 
 <file path=customXml/item1.xml><?xml version="1.0" encoding="utf-8"?>
-<p:properties xmlns:p="http://schemas.microsoft.com/office/2006/metadata/properties" xmlns:xsi="http://www.w3.org/2001/XMLSchema-instance" xmlns:pc="http://schemas.microsoft.com/office/infopath/2007/PartnerControls">
-  <documentManagement>
-    <Vendor xmlns="cf660112-59e0-48e5-9b60-3f2262d4e05d">In-house</Vendor>
-    <Course_x0020_title xmlns="cf660112-59e0-48e5-9b60-3f2262d4e05d">IT Capstone Written Project</Course_x0020_title>
-    <Launch_x0020_Date xmlns="cf660112-59e0-48e5-9b60-3f2262d4e05d" xsi:nil="true"/>
-    <Discipline xmlns="cf660112-59e0-48e5-9b60-3f2262d4e05d">IT</Discipline>
-    <Course_x0020_short_x0020_name xmlns="cf660112-59e0-48e5-9b60-3f2262d4e05d" xsi:nil="true"/>
-    <SME xmlns="cf660112-59e0-48e5-9b60-3f2262d4e05d" xsi:nil="true"/>
-    <Course_x0020_code xmlns="cf660112-59e0-48e5-9b60-3f2262d4e05d">C769</Course_x0020_code>
-    <qrac xmlns="cf660112-59e0-48e5-9b60-3f2262d4e05d" xsi:nil="true"/>
-    <Step_x0020_Completed xmlns="cf660112-59e0-48e5-9b60-3f2262d4e05d">
-      <Value>N/A</Value>
-    </Step_x0020_Completed>
-    <Course_x0020_number xmlns="cf660112-59e0-48e5-9b60-3f2262d4e05d" xsi:nil="true"/>
-    <d5fh xmlns="cf660112-59e0-48e5-9b60-3f2262d4e05d" xsi:nil="true"/>
-    <Publication_x0020_Date xmlns="cf660112-59e0-48e5-9b60-3f2262d4e05d" xsi:nil="true"/>
-    <Assessment_x0020_Type xmlns="cf660112-59e0-48e5-9b60-3f2262d4e05d">
-      <Value>Performance</Value>
-    </Assessment_x0020_Type>
-    <Editor0 xmlns="cf660112-59e0-48e5-9b60-3f2262d4e05d">
-      <UserInfo>
-        <DisplayName/>
-        <AccountId xsi:nil="true"/>
-        <AccountType/>
-      </UserInfo>
-    </Editor0>
-    <Doc_x0020_Type xmlns="cf660112-59e0-48e5-9b60-3f2262d4e05d">
-      <Value>Attachment</Value>
-    </Doc_x0020_Type>
-    <Performance_x0020_Steps_x0020_Completed xmlns="cf660112-59e0-48e5-9b60-3f2262d4e05d">
-      <Value>N/A</Value>
-    </Performance_x0020_Steps_x0020_Completed>
-  </documentManagement>
-</p:properties>
+<b:Sources xmlns:b="http://schemas.openxmlformats.org/officeDocument/2006/bibliography" xmlns="http://schemas.openxmlformats.org/officeDocument/2006/bibliography" SelectedStyle="\APA.XSL" StyleName="APA"/>
 </file>
 
 <file path=customXml/item2.xml><?xml version="1.0" encoding="utf-8"?>
+<?mso-contentType ?>
+<FormTemplates xmlns="http://schemas.microsoft.com/sharepoint/v3/contenttype/forms">
+  <Display>DocumentLibraryForm</Display>
+  <Edit>DocumentLibraryForm</Edit>
+  <New>DocumentLibraryForm</New>
+</FormTemplates>
+</file>
+
+<file path=customXml/item3.xml><?xml version="1.0" encoding="utf-8"?>
 <ct:contentTypeSchema xmlns:ct="http://schemas.microsoft.com/office/2006/metadata/contentType" xmlns:ma="http://schemas.microsoft.com/office/2006/metadata/properties/metaAttributes" ct:_="" ma:_="" ma:contentTypeName="Document" ma:contentTypeID="0x0101009A30F1838F1A9C4C8369A1109B92D3A0" ma:contentTypeVersion="25" ma:contentTypeDescription="Create a new document." ma:contentTypeScope="" ma:versionID="fd847eb69213a28af7045ac4fae54026">
   <xsd:schema xmlns:xsd="http://www.w3.org/2001/XMLSchema" xmlns:xs="http://www.w3.org/2001/XMLSchema" xmlns:p="http://schemas.microsoft.com/office/2006/metadata/properties" xmlns:ns2="cf660112-59e0-48e5-9b60-3f2262d4e05d" targetNamespace="http://schemas.microsoft.com/office/2006/metadata/properties" ma:root="true" ma:fieldsID="20cce8b9bdf545eb805bf21ed5ebd307" ns2:_="">
     <xsd:import namespace="cf660112-59e0-48e5-9b60-3f2262d4e05d"/>
@@ -8608,30 +8916,60 @@
 </ct:contentTypeSchema>
 </file>
 
-<file path=customXml/item3.xml><?xml version="1.0" encoding="utf-8"?>
-<?mso-contentType ?>
-<FormTemplates xmlns="http://schemas.microsoft.com/sharepoint/v3/contenttype/forms">
-  <Display>DocumentLibraryForm</Display>
-  <Edit>DocumentLibraryForm</Edit>
-  <New>DocumentLibraryForm</New>
-</FormTemplates>
-</file>
-
 <file path=customXml/item4.xml><?xml version="1.0" encoding="utf-8"?>
-<b:Sources xmlns:b="http://schemas.openxmlformats.org/officeDocument/2006/bibliography" xmlns="http://schemas.openxmlformats.org/officeDocument/2006/bibliography" SelectedStyle="\APA.XSL" StyleName="APA"/>
+<p:properties xmlns:p="http://schemas.microsoft.com/office/2006/metadata/properties" xmlns:xsi="http://www.w3.org/2001/XMLSchema-instance" xmlns:pc="http://schemas.microsoft.com/office/infopath/2007/PartnerControls">
+  <documentManagement>
+    <Vendor xmlns="cf660112-59e0-48e5-9b60-3f2262d4e05d">In-house</Vendor>
+    <Course_x0020_title xmlns="cf660112-59e0-48e5-9b60-3f2262d4e05d">IT Capstone Written Project</Course_x0020_title>
+    <Launch_x0020_Date xmlns="cf660112-59e0-48e5-9b60-3f2262d4e05d" xsi:nil="true"/>
+    <Discipline xmlns="cf660112-59e0-48e5-9b60-3f2262d4e05d">IT</Discipline>
+    <Course_x0020_short_x0020_name xmlns="cf660112-59e0-48e5-9b60-3f2262d4e05d" xsi:nil="true"/>
+    <SME xmlns="cf660112-59e0-48e5-9b60-3f2262d4e05d" xsi:nil="true"/>
+    <Course_x0020_code xmlns="cf660112-59e0-48e5-9b60-3f2262d4e05d">C769</Course_x0020_code>
+    <qrac xmlns="cf660112-59e0-48e5-9b60-3f2262d4e05d" xsi:nil="true"/>
+    <Step_x0020_Completed xmlns="cf660112-59e0-48e5-9b60-3f2262d4e05d">
+      <Value>N/A</Value>
+    </Step_x0020_Completed>
+    <Course_x0020_number xmlns="cf660112-59e0-48e5-9b60-3f2262d4e05d" xsi:nil="true"/>
+    <d5fh xmlns="cf660112-59e0-48e5-9b60-3f2262d4e05d" xsi:nil="true"/>
+    <Publication_x0020_Date xmlns="cf660112-59e0-48e5-9b60-3f2262d4e05d" xsi:nil="true"/>
+    <Assessment_x0020_Type xmlns="cf660112-59e0-48e5-9b60-3f2262d4e05d">
+      <Value>Performance</Value>
+    </Assessment_x0020_Type>
+    <Editor0 xmlns="cf660112-59e0-48e5-9b60-3f2262d4e05d">
+      <UserInfo>
+        <DisplayName/>
+        <AccountId xsi:nil="true"/>
+        <AccountType/>
+      </UserInfo>
+    </Editor0>
+    <Doc_x0020_Type xmlns="cf660112-59e0-48e5-9b60-3f2262d4e05d">
+      <Value>Attachment</Value>
+    </Doc_x0020_Type>
+    <Performance_x0020_Steps_x0020_Completed xmlns="cf660112-59e0-48e5-9b60-3f2262d4e05d">
+      <Value>N/A</Value>
+    </Performance_x0020_Steps_x0020_Completed>
+  </documentManagement>
+</p:properties>
 </file>
 
 <file path=customXml/itemProps1.xml><?xml version="1.0" encoding="utf-8"?>
-<ds:datastoreItem xmlns:ds="http://schemas.openxmlformats.org/officeDocument/2006/customXml" ds:itemID="{F3C864AF-05BE-4715-8808-53FC746E3DE1}">
+<ds:datastoreItem xmlns:ds="http://schemas.openxmlformats.org/officeDocument/2006/customXml" ds:itemID="{2E1C6063-D791-457C-BD3A-74AEDAC4CA37}">
   <ds:schemaRefs>
-    <ds:schemaRef ds:uri="http://schemas.microsoft.com/office/2006/metadata/properties"/>
-    <ds:schemaRef ds:uri="http://schemas.microsoft.com/office/infopath/2007/PartnerControls"/>
-    <ds:schemaRef ds:uri="cf660112-59e0-48e5-9b60-3f2262d4e05d"/>
+    <ds:schemaRef ds:uri="http://schemas.openxmlformats.org/officeDocument/2006/bibliography"/>
   </ds:schemaRefs>
 </ds:datastoreItem>
 </file>
 
 <file path=customXml/itemProps2.xml><?xml version="1.0" encoding="utf-8"?>
+<ds:datastoreItem xmlns:ds="http://schemas.openxmlformats.org/officeDocument/2006/customXml" ds:itemID="{6EA722DC-59D4-41FC-B975-88A10B674C4A}">
+  <ds:schemaRefs>
+    <ds:schemaRef ds:uri="http://schemas.microsoft.com/sharepoint/v3/contenttype/forms"/>
+  </ds:schemaRefs>
+</ds:datastoreItem>
+</file>
+
+<file path=customXml/itemProps3.xml><?xml version="1.0" encoding="utf-8"?>
 <ds:datastoreItem xmlns:ds="http://schemas.openxmlformats.org/officeDocument/2006/customXml" ds:itemID="{EACD94C4-BE16-4C91-9A99-00DC307EDBFC}">
   <ds:schemaRefs>
     <ds:schemaRef ds:uri="http://schemas.microsoft.com/office/2006/metadata/contentType"/>
@@ -8649,18 +8987,12 @@
 </ds:datastoreItem>
 </file>
 
-<file path=customXml/itemProps3.xml><?xml version="1.0" encoding="utf-8"?>
-<ds:datastoreItem xmlns:ds="http://schemas.openxmlformats.org/officeDocument/2006/customXml" ds:itemID="{6EA722DC-59D4-41FC-B975-88A10B674C4A}">
+<file path=customXml/itemProps4.xml><?xml version="1.0" encoding="utf-8"?>
+<ds:datastoreItem xmlns:ds="http://schemas.openxmlformats.org/officeDocument/2006/customXml" ds:itemID="{F3C864AF-05BE-4715-8808-53FC746E3DE1}">
   <ds:schemaRefs>
-    <ds:schemaRef ds:uri="http://schemas.microsoft.com/sharepoint/v3/contenttype/forms"/>
-  </ds:schemaRefs>
-</ds:datastoreItem>
-</file>
-
-<file path=customXml/itemProps4.xml><?xml version="1.0" encoding="utf-8"?>
-<ds:datastoreItem xmlns:ds="http://schemas.openxmlformats.org/officeDocument/2006/customXml" ds:itemID="{2E1C6063-D791-457C-BD3A-74AEDAC4CA37}">
-  <ds:schemaRefs>
-    <ds:schemaRef ds:uri="http://schemas.openxmlformats.org/officeDocument/2006/bibliography"/>
+    <ds:schemaRef ds:uri="http://schemas.microsoft.com/office/2006/metadata/properties"/>
+    <ds:schemaRef ds:uri="http://schemas.microsoft.com/office/infopath/2007/PartnerControls"/>
+    <ds:schemaRef ds:uri="cf660112-59e0-48e5-9b60-3f2262d4e05d"/>
   </ds:schemaRefs>
 </ds:datastoreItem>
 </file>
</xml_diff>

<commit_message>
Updating Milestones and Timeline for Task2
Updating Milestones and Timeline for Task2
</commit_message>
<xml_diff>
--- a/ITCaptstoneWrittenProject_C769/Capstone Project/C769_Task_2_Proposal_Draftv3.docx
+++ b/ITCaptstoneWrittenProject_C769/Capstone Project/C769_Task_2_Proposal_Draftv3.docx
@@ -260,7 +260,7 @@
           <w:r>
             <w:fldChar w:fldCharType="separate"/>
           </w:r>
-          <w:hyperlink w:anchor="_Toc124461850" w:history="1">
+          <w:hyperlink w:anchor="_Toc124546867" w:history="1">
             <w:r>
               <w:rPr>
                 <w:rStyle w:val="Hyperlink"/>
@@ -287,7 +287,7 @@
                 <w:noProof/>
                 <w:webHidden/>
               </w:rPr>
-              <w:instrText xml:space="preserve"> PAGEREF _Toc124461850 \h </w:instrText>
+              <w:instrText xml:space="preserve"> PAGEREF _Toc124546867 \h </w:instrText>
             </w:r>
             <w:r>
               <w:rPr>
@@ -331,7 +331,7 @@
               <w:szCs w:val="24"/>
             </w:rPr>
           </w:pPr>
-          <w:hyperlink w:anchor="_Toc124461851" w:history="1">
+          <w:hyperlink w:anchor="_Toc124546868" w:history="1">
             <w:r>
               <w:rPr>
                 <w:rStyle w:val="Hyperlink"/>
@@ -358,7 +358,7 @@
                 <w:noProof/>
                 <w:webHidden/>
               </w:rPr>
-              <w:instrText xml:space="preserve"> PAGEREF _Toc124461851 \h </w:instrText>
+              <w:instrText xml:space="preserve"> PAGEREF _Toc124546868 \h </w:instrText>
             </w:r>
             <w:r>
               <w:rPr>
@@ -402,7 +402,7 @@
               <w:szCs w:val="24"/>
             </w:rPr>
           </w:pPr>
-          <w:hyperlink w:anchor="_Toc124461852" w:history="1">
+          <w:hyperlink w:anchor="_Toc124546869" w:history="1">
             <w:r>
               <w:rPr>
                 <w:rStyle w:val="Hyperlink"/>
@@ -429,7 +429,7 @@
                 <w:noProof/>
                 <w:webHidden/>
               </w:rPr>
-              <w:instrText xml:space="preserve"> PAGEREF _Toc124461852 \h </w:instrText>
+              <w:instrText xml:space="preserve"> PAGEREF _Toc124546869 \h </w:instrText>
             </w:r>
             <w:r>
               <w:rPr>
@@ -473,7 +473,7 @@
               <w:szCs w:val="24"/>
             </w:rPr>
           </w:pPr>
-          <w:hyperlink w:anchor="_Toc124461853" w:history="1">
+          <w:hyperlink w:anchor="_Toc124546870" w:history="1">
             <w:r>
               <w:rPr>
                 <w:rStyle w:val="Hyperlink"/>
@@ -500,7 +500,7 @@
                 <w:noProof/>
                 <w:webHidden/>
               </w:rPr>
-              <w:instrText xml:space="preserve"> PAGEREF _Toc124461853 \h </w:instrText>
+              <w:instrText xml:space="preserve"> PAGEREF _Toc124546870 \h </w:instrText>
             </w:r>
             <w:r>
               <w:rPr>
@@ -541,7 +541,7 @@
               <w:szCs w:val="24"/>
             </w:rPr>
           </w:pPr>
-          <w:hyperlink w:anchor="_Toc124461854" w:history="1">
+          <w:hyperlink w:anchor="_Toc124546871" w:history="1">
             <w:r>
               <w:rPr>
                 <w:rStyle w:val="Hyperlink"/>
@@ -568,7 +568,7 @@
                 <w:noProof/>
                 <w:webHidden/>
               </w:rPr>
-              <w:instrText xml:space="preserve"> PAGEREF _Toc124461854 \h </w:instrText>
+              <w:instrText xml:space="preserve"> PAGEREF _Toc124546871 \h </w:instrText>
             </w:r>
             <w:r>
               <w:rPr>
@@ -609,7 +609,7 @@
               <w:szCs w:val="24"/>
             </w:rPr>
           </w:pPr>
-          <w:hyperlink w:anchor="_Toc124461855" w:history="1">
+          <w:hyperlink w:anchor="_Toc124546872" w:history="1">
             <w:r>
               <w:rPr>
                 <w:rStyle w:val="Hyperlink"/>
@@ -636,7 +636,7 @@
                 <w:noProof/>
                 <w:webHidden/>
               </w:rPr>
-              <w:instrText xml:space="preserve"> PAGEREF _Toc124461855 \h </w:instrText>
+              <w:instrText xml:space="preserve"> PAGEREF _Toc124546872 \h </w:instrText>
             </w:r>
             <w:r>
               <w:rPr>
@@ -677,7 +677,7 @@
               <w:szCs w:val="24"/>
             </w:rPr>
           </w:pPr>
-          <w:hyperlink w:anchor="_Toc124461856" w:history="1">
+          <w:hyperlink w:anchor="_Toc124546873" w:history="1">
             <w:r>
               <w:rPr>
                 <w:rStyle w:val="Hyperlink"/>
@@ -704,7 +704,7 @@
                 <w:noProof/>
                 <w:webHidden/>
               </w:rPr>
-              <w:instrText xml:space="preserve"> PAGEREF _Toc124461856 \h </w:instrText>
+              <w:instrText xml:space="preserve"> PAGEREF _Toc124546873 \h </w:instrText>
             </w:r>
             <w:r>
               <w:rPr>
@@ -745,7 +745,7 @@
               <w:szCs w:val="24"/>
             </w:rPr>
           </w:pPr>
-          <w:hyperlink w:anchor="_Toc124461857" w:history="1">
+          <w:hyperlink w:anchor="_Toc124546874" w:history="1">
             <w:r>
               <w:rPr>
                 <w:rStyle w:val="Hyperlink"/>
@@ -772,7 +772,7 @@
                 <w:noProof/>
                 <w:webHidden/>
               </w:rPr>
-              <w:instrText xml:space="preserve"> PAGEREF _Toc124461857 \h </w:instrText>
+              <w:instrText xml:space="preserve"> PAGEREF _Toc124546874 \h </w:instrText>
             </w:r>
             <w:r>
               <w:rPr>
@@ -813,7 +813,7 @@
               <w:szCs w:val="24"/>
             </w:rPr>
           </w:pPr>
-          <w:hyperlink w:anchor="_Toc124461858" w:history="1">
+          <w:hyperlink w:anchor="_Toc124546875" w:history="1">
             <w:r>
               <w:rPr>
                 <w:rStyle w:val="Hyperlink"/>
@@ -840,7 +840,7 @@
                 <w:noProof/>
                 <w:webHidden/>
               </w:rPr>
-              <w:instrText xml:space="preserve"> PAGEREF _Toc124461858 \h </w:instrText>
+              <w:instrText xml:space="preserve"> PAGEREF _Toc124546875 \h </w:instrText>
             </w:r>
             <w:r>
               <w:rPr>
@@ -860,7 +860,7 @@
                 <w:noProof/>
                 <w:webHidden/>
               </w:rPr>
-              <w:t>10</w:t>
+              <w:t>12</w:t>
             </w:r>
             <w:r>
               <w:rPr>
@@ -884,7 +884,7 @@
               <w:szCs w:val="24"/>
             </w:rPr>
           </w:pPr>
-          <w:hyperlink w:anchor="_Toc124461859" w:history="1">
+          <w:hyperlink w:anchor="_Toc124546876" w:history="1">
             <w:r>
               <w:rPr>
                 <w:rStyle w:val="Hyperlink"/>
@@ -911,7 +911,7 @@
                 <w:noProof/>
                 <w:webHidden/>
               </w:rPr>
-              <w:instrText xml:space="preserve"> PAGEREF _Toc124461859 \h </w:instrText>
+              <w:instrText xml:space="preserve"> PAGEREF _Toc124546876 \h </w:instrText>
             </w:r>
             <w:r>
               <w:rPr>
@@ -931,7 +931,7 @@
                 <w:noProof/>
                 <w:webHidden/>
               </w:rPr>
-              <w:t>10</w:t>
+              <w:t>12</w:t>
             </w:r>
             <w:r>
               <w:rPr>
@@ -955,7 +955,7 @@
               <w:szCs w:val="24"/>
             </w:rPr>
           </w:pPr>
-          <w:hyperlink w:anchor="_Toc124461860" w:history="1">
+          <w:hyperlink w:anchor="_Toc124546877" w:history="1">
             <w:r>
               <w:rPr>
                 <w:rStyle w:val="Hyperlink"/>
@@ -982,7 +982,7 @@
                 <w:noProof/>
                 <w:webHidden/>
               </w:rPr>
-              <w:instrText xml:space="preserve"> PAGEREF _Toc124461860 \h </w:instrText>
+              <w:instrText xml:space="preserve"> PAGEREF _Toc124546877 \h </w:instrText>
             </w:r>
             <w:r>
               <w:rPr>
@@ -1002,7 +1002,7 @@
                 <w:noProof/>
                 <w:webHidden/>
               </w:rPr>
-              <w:t>11</w:t>
+              <w:t>13</w:t>
             </w:r>
             <w:r>
               <w:rPr>
@@ -1023,7 +1023,7 @@
               <w:szCs w:val="24"/>
             </w:rPr>
           </w:pPr>
-          <w:hyperlink w:anchor="_Toc124461861" w:history="1">
+          <w:hyperlink w:anchor="_Toc124546878" w:history="1">
             <w:r>
               <w:rPr>
                 <w:rStyle w:val="Hyperlink"/>
@@ -1050,7 +1050,7 @@
                 <w:noProof/>
                 <w:webHidden/>
               </w:rPr>
-              <w:instrText xml:space="preserve"> PAGEREF _Toc124461861 \h </w:instrText>
+              <w:instrText xml:space="preserve"> PAGEREF _Toc124546878 \h </w:instrText>
             </w:r>
             <w:r>
               <w:rPr>
@@ -1070,7 +1070,7 @@
                 <w:noProof/>
                 <w:webHidden/>
               </w:rPr>
-              <w:t>11</w:t>
+              <w:t>15</w:t>
             </w:r>
             <w:r>
               <w:rPr>
@@ -1091,7 +1091,7 @@
               <w:szCs w:val="24"/>
             </w:rPr>
           </w:pPr>
-          <w:hyperlink w:anchor="_Toc124461862" w:history="1">
+          <w:hyperlink w:anchor="_Toc124546879" w:history="1">
             <w:r>
               <w:rPr>
                 <w:rStyle w:val="Hyperlink"/>
@@ -1118,7 +1118,7 @@
                 <w:noProof/>
                 <w:webHidden/>
               </w:rPr>
-              <w:instrText xml:space="preserve"> PAGEREF _Toc124461862 \h </w:instrText>
+              <w:instrText xml:space="preserve"> PAGEREF _Toc124546879 \h </w:instrText>
             </w:r>
             <w:r>
               <w:rPr>
@@ -1138,7 +1138,7 @@
                 <w:noProof/>
                 <w:webHidden/>
               </w:rPr>
-              <w:t>12</w:t>
+              <w:t>16</w:t>
             </w:r>
             <w:r>
               <w:rPr>
@@ -1159,7 +1159,7 @@
               <w:szCs w:val="24"/>
             </w:rPr>
           </w:pPr>
-          <w:hyperlink w:anchor="_Toc124461863" w:history="1">
+          <w:hyperlink w:anchor="_Toc124546880" w:history="1">
             <w:r>
               <w:rPr>
                 <w:rStyle w:val="Hyperlink"/>
@@ -1186,7 +1186,7 @@
                 <w:noProof/>
                 <w:webHidden/>
               </w:rPr>
-              <w:instrText xml:space="preserve"> PAGEREF _Toc124461863 \h </w:instrText>
+              <w:instrText xml:space="preserve"> PAGEREF _Toc124546880 \h </w:instrText>
             </w:r>
             <w:r>
               <w:rPr>
@@ -1206,7 +1206,7 @@
                 <w:noProof/>
                 <w:webHidden/>
               </w:rPr>
-              <w:t>13</w:t>
+              <w:t>17</w:t>
             </w:r>
             <w:r>
               <w:rPr>
@@ -1227,7 +1227,7 @@
               <w:szCs w:val="24"/>
             </w:rPr>
           </w:pPr>
-          <w:hyperlink w:anchor="_Toc124461864" w:history="1">
+          <w:hyperlink w:anchor="_Toc124546881" w:history="1">
             <w:r>
               <w:rPr>
                 <w:rStyle w:val="Hyperlink"/>
@@ -1254,7 +1254,7 @@
                 <w:noProof/>
                 <w:webHidden/>
               </w:rPr>
-              <w:instrText xml:space="preserve"> PAGEREF _Toc124461864 \h </w:instrText>
+              <w:instrText xml:space="preserve"> PAGEREF _Toc124546881 \h </w:instrText>
             </w:r>
             <w:r>
               <w:rPr>
@@ -1274,7 +1274,7 @@
                 <w:noProof/>
                 <w:webHidden/>
               </w:rPr>
-              <w:t>14</w:t>
+              <w:t>18</w:t>
             </w:r>
             <w:r>
               <w:rPr>
@@ -1295,7 +1295,7 @@
               <w:szCs w:val="24"/>
             </w:rPr>
           </w:pPr>
-          <w:hyperlink w:anchor="_Toc124461865" w:history="1">
+          <w:hyperlink w:anchor="_Toc124546882" w:history="1">
             <w:r>
               <w:rPr>
                 <w:rStyle w:val="Hyperlink"/>
@@ -1322,7 +1322,7 @@
                 <w:noProof/>
                 <w:webHidden/>
               </w:rPr>
-              <w:instrText xml:space="preserve"> PAGEREF _Toc124461865 \h </w:instrText>
+              <w:instrText xml:space="preserve"> PAGEREF _Toc124546882 \h </w:instrText>
             </w:r>
             <w:r>
               <w:rPr>
@@ -1342,7 +1342,7 @@
                 <w:noProof/>
                 <w:webHidden/>
               </w:rPr>
-              <w:t>14</w:t>
+              <w:t>18</w:t>
             </w:r>
             <w:r>
               <w:rPr>
@@ -1363,7 +1363,7 @@
               <w:szCs w:val="24"/>
             </w:rPr>
           </w:pPr>
-          <w:hyperlink w:anchor="_Toc124461866" w:history="1">
+          <w:hyperlink w:anchor="_Toc124546883" w:history="1">
             <w:r>
               <w:rPr>
                 <w:rStyle w:val="Hyperlink"/>
@@ -1390,7 +1390,7 @@
                 <w:noProof/>
                 <w:webHidden/>
               </w:rPr>
-              <w:instrText xml:space="preserve"> PAGEREF _Toc124461866 \h </w:instrText>
+              <w:instrText xml:space="preserve"> PAGEREF _Toc124546883 \h </w:instrText>
             </w:r>
             <w:r>
               <w:rPr>
@@ -1410,7 +1410,7 @@
                 <w:noProof/>
                 <w:webHidden/>
               </w:rPr>
-              <w:t>15</w:t>
+              <w:t>19</w:t>
             </w:r>
             <w:r>
               <w:rPr>
@@ -1431,7 +1431,7 @@
               <w:szCs w:val="24"/>
             </w:rPr>
           </w:pPr>
-          <w:hyperlink w:anchor="_Toc124461867" w:history="1">
+          <w:hyperlink w:anchor="_Toc124546884" w:history="1">
             <w:r>
               <w:rPr>
                 <w:rStyle w:val="Hyperlink"/>
@@ -1458,7 +1458,7 @@
                 <w:noProof/>
                 <w:webHidden/>
               </w:rPr>
-              <w:instrText xml:space="preserve"> PAGEREF _Toc124461867 \h </w:instrText>
+              <w:instrText xml:space="preserve"> PAGEREF _Toc124546884 \h </w:instrText>
             </w:r>
             <w:r>
               <w:rPr>
@@ -1478,7 +1478,7 @@
                 <w:noProof/>
                 <w:webHidden/>
               </w:rPr>
-              <w:t>15</w:t>
+              <w:t>19</w:t>
             </w:r>
             <w:r>
               <w:rPr>
@@ -1499,7 +1499,7 @@
               <w:szCs w:val="24"/>
             </w:rPr>
           </w:pPr>
-          <w:hyperlink w:anchor="_Toc124461868" w:history="1">
+          <w:hyperlink w:anchor="_Toc124546885" w:history="1">
             <w:r>
               <w:rPr>
                 <w:rStyle w:val="Hyperlink"/>
@@ -1526,7 +1526,7 @@
                 <w:noProof/>
                 <w:webHidden/>
               </w:rPr>
-              <w:instrText xml:space="preserve"> PAGEREF _Toc124461868 \h </w:instrText>
+              <w:instrText xml:space="preserve"> PAGEREF _Toc124546885 \h </w:instrText>
             </w:r>
             <w:r>
               <w:rPr>
@@ -1546,7 +1546,7 @@
                 <w:noProof/>
                 <w:webHidden/>
               </w:rPr>
-              <w:t>16</w:t>
+              <w:t>20</w:t>
             </w:r>
             <w:r>
               <w:rPr>
@@ -1567,7 +1567,7 @@
               <w:szCs w:val="24"/>
             </w:rPr>
           </w:pPr>
-          <w:hyperlink w:anchor="_Toc124461869" w:history="1">
+          <w:hyperlink w:anchor="_Toc124546886" w:history="1">
             <w:r>
               <w:rPr>
                 <w:rStyle w:val="Hyperlink"/>
@@ -1594,7 +1594,7 @@
                 <w:noProof/>
                 <w:webHidden/>
               </w:rPr>
-              <w:instrText xml:space="preserve"> PAGEREF _Toc124461869 \h </w:instrText>
+              <w:instrText xml:space="preserve"> PAGEREF _Toc124546886 \h </w:instrText>
             </w:r>
             <w:r>
               <w:rPr>
@@ -1614,7 +1614,7 @@
                 <w:noProof/>
                 <w:webHidden/>
               </w:rPr>
-              <w:t>16</w:t>
+              <w:t>20</w:t>
             </w:r>
             <w:r>
               <w:rPr>
@@ -1635,7 +1635,7 @@
               <w:szCs w:val="24"/>
             </w:rPr>
           </w:pPr>
-          <w:hyperlink w:anchor="_Toc124461870" w:history="1">
+          <w:hyperlink w:anchor="_Toc124546887" w:history="1">
             <w:r>
               <w:rPr>
                 <w:rStyle w:val="Hyperlink"/>
@@ -1662,7 +1662,7 @@
                 <w:noProof/>
                 <w:webHidden/>
               </w:rPr>
-              <w:instrText xml:space="preserve"> PAGEREF _Toc124461870 \h </w:instrText>
+              <w:instrText xml:space="preserve"> PAGEREF _Toc124546887 \h </w:instrText>
             </w:r>
             <w:r>
               <w:rPr>
@@ -1682,7 +1682,7 @@
                 <w:noProof/>
                 <w:webHidden/>
               </w:rPr>
-              <w:t>17</w:t>
+              <w:t>21</w:t>
             </w:r>
             <w:r>
               <w:rPr>
@@ -1703,7 +1703,7 @@
               <w:szCs w:val="24"/>
             </w:rPr>
           </w:pPr>
-          <w:hyperlink w:anchor="_Toc124461871" w:history="1">
+          <w:hyperlink w:anchor="_Toc124546888" w:history="1">
             <w:r>
               <w:rPr>
                 <w:rStyle w:val="Hyperlink"/>
@@ -1730,7 +1730,7 @@
                 <w:noProof/>
                 <w:webHidden/>
               </w:rPr>
-              <w:instrText xml:space="preserve"> PAGEREF _Toc124461871 \h </w:instrText>
+              <w:instrText xml:space="preserve"> PAGEREF _Toc124546888 \h </w:instrText>
             </w:r>
             <w:r>
               <w:rPr>
@@ -1750,7 +1750,7 @@
                 <w:noProof/>
                 <w:webHidden/>
               </w:rPr>
-              <w:t>17</w:t>
+              <w:t>21</w:t>
             </w:r>
             <w:r>
               <w:rPr>
@@ -1800,7 +1800,7 @@
         <w:pStyle w:val="Heading1"/>
         <w:jc w:val="center"/>
       </w:pPr>
-      <w:bookmarkStart w:id="1" w:name="_Toc124461850"/>
+      <w:bookmarkStart w:id="1" w:name="_Toc124546867"/>
       <w:r>
         <w:lastRenderedPageBreak/>
         <w:t>Proposal Overview</w:t>
@@ -1820,7 +1820,7 @@
           <w:szCs w:val="24"/>
         </w:rPr>
       </w:pPr>
-      <w:bookmarkStart w:id="2" w:name="_Toc124461851"/>
+      <w:bookmarkStart w:id="2" w:name="_Toc124546868"/>
       <w:r>
         <w:rPr>
           <w:color w:val="auto"/>
@@ -1859,7 +1859,7 @@
           <w:szCs w:val="24"/>
         </w:rPr>
       </w:pPr>
-      <w:bookmarkStart w:id="3" w:name="_Toc124461852"/>
+      <w:bookmarkStart w:id="3" w:name="_Toc124546869"/>
       <w:r>
         <w:rPr>
           <w:color w:val="auto"/>
@@ -1932,7 +1932,7 @@
           <w:szCs w:val="24"/>
         </w:rPr>
       </w:pPr>
-      <w:bookmarkStart w:id="4" w:name="_Toc124461853"/>
+      <w:bookmarkStart w:id="4" w:name="_Toc124546870"/>
       <w:r>
         <w:rPr>
           <w:color w:val="auto"/>
@@ -2360,7 +2360,7 @@
         <w:pStyle w:val="Heading1"/>
         <w:jc w:val="center"/>
       </w:pPr>
-      <w:bookmarkStart w:id="5" w:name="_Toc124461854"/>
+      <w:bookmarkStart w:id="5" w:name="_Toc124546871"/>
       <w:r>
         <w:lastRenderedPageBreak/>
         <w:t>Review of Other Work</w:t>
@@ -2672,7 +2672,7 @@
         <w:pStyle w:val="Heading1"/>
         <w:jc w:val="center"/>
       </w:pPr>
-      <w:bookmarkStart w:id="6" w:name="_Toc124461855"/>
+      <w:bookmarkStart w:id="6" w:name="_Toc124546872"/>
       <w:r>
         <w:t>Project Rationale</w:t>
       </w:r>
@@ -2783,7 +2783,7 @@
         <w:pStyle w:val="Heading1"/>
         <w:jc w:val="center"/>
       </w:pPr>
-      <w:bookmarkStart w:id="7" w:name="_Toc124461856"/>
+      <w:bookmarkStart w:id="7" w:name="_Toc124546873"/>
       <w:r>
         <w:lastRenderedPageBreak/>
         <w:t>Current Project Environment</w:t>
@@ -3060,7 +3060,7 @@
         <w:pStyle w:val="Heading1"/>
         <w:jc w:val="center"/>
       </w:pPr>
-      <w:bookmarkStart w:id="8" w:name="_Toc124461857"/>
+      <w:bookmarkStart w:id="8" w:name="_Toc124546874"/>
       <w:r>
         <w:t>Methodology</w:t>
       </w:r>
@@ -3391,136 +3391,11 @@
         <w:pStyle w:val="Heading1"/>
         <w:jc w:val="center"/>
       </w:pPr>
-      <w:bookmarkStart w:id="9" w:name="_Toc124461858"/>
+      <w:bookmarkStart w:id="9" w:name="_Toc124546875"/>
       <w:r>
         <w:t>Project Goals, Objectives, and Deliverables</w:t>
       </w:r>
       <w:bookmarkEnd w:id="9"/>
-    </w:p>
-    <w:p>
-      <w:pPr>
-        <w:spacing w:line="480" w:lineRule="auto"/>
-        <w:ind w:firstLine="720"/>
-        <w:rPr>
-          <w:sz w:val="24"/>
-          <w:szCs w:val="24"/>
-        </w:rPr>
-      </w:pPr>
-      <w:r>
-        <w:rPr>
-          <w:sz w:val="24"/>
-          <w:szCs w:val="24"/>
-        </w:rPr>
-        <w:t>In Project Goals, Objectives, and Deliverable</w:t>
-      </w:r>
-      <w:r>
-        <w:rPr>
-          <w:sz w:val="24"/>
-          <w:szCs w:val="24"/>
-        </w:rPr>
-        <w:t>s</w:t>
-      </w:r>
-      <w:r>
-        <w:rPr>
-          <w:sz w:val="24"/>
-          <w:szCs w:val="24"/>
-        </w:rPr>
-        <w:t xml:space="preserve"> (</w:t>
-      </w:r>
-      <w:r>
-        <w:rPr>
-          <w:i/>
-          <w:sz w:val="24"/>
-          <w:szCs w:val="24"/>
-        </w:rPr>
-        <w:t xml:space="preserve">suggested length of </w:t>
-      </w:r>
-      <w:r>
-        <w:rPr>
-          <w:i/>
-          <w:sz w:val="24"/>
-          <w:szCs w:val="24"/>
-        </w:rPr>
-        <w:t>3–5</w:t>
-      </w:r>
-      <w:r>
-        <w:rPr>
-          <w:i/>
-          <w:sz w:val="24"/>
-          <w:szCs w:val="24"/>
-        </w:rPr>
-        <w:t xml:space="preserve"> pages</w:t>
-      </w:r>
-      <w:r>
-        <w:rPr>
-          <w:sz w:val="24"/>
-          <w:szCs w:val="24"/>
-        </w:rPr>
-        <w:t>),</w:t>
-      </w:r>
-      <w:r>
-        <w:rPr>
-          <w:sz w:val="24"/>
-          <w:szCs w:val="24"/>
-        </w:rPr>
-        <w:t xml:space="preserve"> you will complete two sub-sections. In the first you’ll create a table that clearly describes the hierarchy of the three elements. In the second you’ll</w:t>
-      </w:r>
-      <w:r>
-        <w:rPr>
-          <w:sz w:val="24"/>
-          <w:szCs w:val="24"/>
-        </w:rPr>
-        <w:t xml:space="preserve"> provide a detailed explanation of the goals</w:t>
-      </w:r>
-      <w:r>
-        <w:rPr>
-          <w:sz w:val="24"/>
-          <w:szCs w:val="24"/>
-        </w:rPr>
-        <w:t xml:space="preserve">, </w:t>
-      </w:r>
-      <w:r>
-        <w:rPr>
-          <w:sz w:val="24"/>
-          <w:szCs w:val="24"/>
-        </w:rPr>
-        <w:t>objectives</w:t>
-      </w:r>
-      <w:r>
-        <w:rPr>
-          <w:sz w:val="24"/>
-          <w:szCs w:val="24"/>
-        </w:rPr>
-        <w:t xml:space="preserve">, and deliverables </w:t>
-      </w:r>
-      <w:r>
-        <w:rPr>
-          <w:sz w:val="24"/>
-          <w:szCs w:val="24"/>
-        </w:rPr>
-        <w:t xml:space="preserve">for the project. </w:t>
-      </w:r>
-      <w:r>
-        <w:rPr>
-          <w:sz w:val="24"/>
-          <w:szCs w:val="24"/>
-        </w:rPr>
-        <w:t xml:space="preserve">Be sure each of the three elements is easy to recognize. For the objectives include information about how the success of each </w:t>
-      </w:r>
-      <w:r>
-        <w:rPr>
-          <w:sz w:val="24"/>
-          <w:szCs w:val="24"/>
-        </w:rPr>
-        <w:t xml:space="preserve">will be measured. </w:t>
-      </w:r>
-      <w:r>
-        <w:rPr>
-          <w:sz w:val="24"/>
-          <w:szCs w:val="24"/>
-        </w:rPr>
-        <w:t xml:space="preserve">Shoot for one or two goals and at least four objectives. Each objective should have at least two deliverables. Your goal(s) should describe the purpose(s) of the project – what it will accomplish if an overarching description. The objectives are the projects that must be completed to reach the goal. The deliverables are the tasks required to complete each objective. Strive for that hierarchy.  </w:t>
-      </w:r>
     </w:p>
     <w:p>
       <w:pPr>
@@ -3532,7 +3407,7 @@
           <w:szCs w:val="24"/>
         </w:rPr>
       </w:pPr>
-      <w:bookmarkStart w:id="10" w:name="_Toc124461859"/>
+      <w:bookmarkStart w:id="10" w:name="_Toc124546876"/>
       <w:r>
         <w:rPr>
           <w:color w:val="auto"/>
@@ -4045,7 +3920,11 @@
           </w:tcPr>
           <w:p>
             <w:r>
-              <w:t xml:space="preserve">Successful deployment of Symantec Email Security.cloud without interruption to email flow. </w:t>
+              <w:t xml:space="preserve">Successful deployment of Symantec Email </w:t>
+            </w:r>
+            <w:r>
+              <w:lastRenderedPageBreak/>
+              <w:t xml:space="preserve">Security.cloud without interruption to email flow. </w:t>
             </w:r>
           </w:p>
         </w:tc>
@@ -4057,6 +3936,7 @@
           </w:tcPr>
           <w:p>
             <w:r>
+              <w:lastRenderedPageBreak/>
               <w:t xml:space="preserve">2.a. </w:t>
             </w:r>
             <w:r>
@@ -4638,11 +4518,7 @@
             </w:r>
             <w:proofErr w:type="gramEnd"/>
             <w:r>
-              <w:t xml:space="preserve"> Week over week monitoring comparing the new security platform to the </w:t>
-            </w:r>
-            <w:r>
-              <w:lastRenderedPageBreak/>
-              <w:t xml:space="preserve">current exchange environment for the week prior. </w:t>
+              <w:t xml:space="preserve"> Week over week monitoring comparing the new security platform to the current exchange environment for the week prior. </w:t>
             </w:r>
           </w:p>
         </w:tc>
@@ -4807,7 +4683,7 @@
           <w:szCs w:val="24"/>
         </w:rPr>
       </w:pPr>
-      <w:bookmarkStart w:id="11" w:name="_Toc124461860"/>
+      <w:bookmarkStart w:id="11" w:name="_Toc124546877"/>
       <w:r>
         <w:rPr>
           <w:color w:val="auto"/>
@@ -4832,149 +4708,6 @@
           <w:sz w:val="24"/>
           <w:szCs w:val="24"/>
         </w:rPr>
-        <w:t>D</w:t>
-      </w:r>
-      <w:r>
-        <w:rPr>
-          <w:sz w:val="24"/>
-          <w:szCs w:val="24"/>
-        </w:rPr>
-        <w:t xml:space="preserve">escribe each of the project goals. </w:t>
-      </w:r>
-      <w:r>
-        <w:rPr>
-          <w:sz w:val="24"/>
-          <w:szCs w:val="24"/>
-        </w:rPr>
-        <w:t>D</w:t>
-      </w:r>
-      <w:r>
-        <w:rPr>
-          <w:sz w:val="24"/>
-          <w:szCs w:val="24"/>
-        </w:rPr>
-        <w:t>escribe each objective</w:t>
-      </w:r>
-      <w:r>
-        <w:rPr>
-          <w:sz w:val="24"/>
-          <w:szCs w:val="24"/>
-        </w:rPr>
-        <w:t>.</w:t>
-      </w:r>
-      <w:r>
-        <w:rPr>
-          <w:sz w:val="24"/>
-          <w:szCs w:val="24"/>
-        </w:rPr>
-        <w:t xml:space="preserve"> </w:t>
-      </w:r>
-      <w:r>
-        <w:rPr>
-          <w:sz w:val="24"/>
-          <w:szCs w:val="24"/>
-        </w:rPr>
-        <w:t>E</w:t>
-      </w:r>
-      <w:r>
-        <w:rPr>
-          <w:sz w:val="24"/>
-          <w:szCs w:val="24"/>
-        </w:rPr>
-        <w:t>xplain how the</w:t>
-      </w:r>
-      <w:r>
-        <w:rPr>
-          <w:sz w:val="24"/>
-          <w:szCs w:val="24"/>
-        </w:rPr>
-        <w:t xml:space="preserve"> objectives</w:t>
-      </w:r>
-      <w:r>
-        <w:rPr>
-          <w:sz w:val="24"/>
-          <w:szCs w:val="24"/>
-        </w:rPr>
-        <w:t xml:space="preserve"> support the goals, and explain how the objectives will be achieved. </w:t>
-      </w:r>
-      <w:r>
-        <w:rPr>
-          <w:sz w:val="24"/>
-          <w:szCs w:val="24"/>
-        </w:rPr>
-        <w:t>E</w:t>
-      </w:r>
-      <w:r>
-        <w:rPr>
-          <w:sz w:val="24"/>
-          <w:szCs w:val="24"/>
-        </w:rPr>
-        <w:t xml:space="preserve">xplain </w:t>
-      </w:r>
-      <w:r>
-        <w:rPr>
-          <w:sz w:val="24"/>
-          <w:szCs w:val="24"/>
-        </w:rPr>
-        <w:t xml:space="preserve">what types of deliverables the project will provide, and describe the key project deliverables expected by the end of the project. </w:t>
-      </w:r>
-      <w:r>
-        <w:rPr>
-          <w:sz w:val="24"/>
-          <w:szCs w:val="24"/>
-        </w:rPr>
-        <w:t xml:space="preserve">Be sure your organization </w:t>
-      </w:r>
-      <w:r>
-        <w:rPr>
-          <w:sz w:val="24"/>
-          <w:szCs w:val="24"/>
-        </w:rPr>
-        <w:t>align</w:t>
-      </w:r>
-      <w:r>
-        <w:rPr>
-          <w:sz w:val="24"/>
-          <w:szCs w:val="24"/>
-        </w:rPr>
-        <w:t>s</w:t>
-      </w:r>
-      <w:r>
-        <w:rPr>
-          <w:sz w:val="24"/>
-          <w:szCs w:val="24"/>
-        </w:rPr>
-        <w:t xml:space="preserve"> with the </w:t>
-      </w:r>
-      <w:r>
-        <w:rPr>
-          <w:sz w:val="24"/>
-          <w:szCs w:val="24"/>
-        </w:rPr>
-        <w:t>Goals, Objectives, and Deliverables Table</w:t>
-      </w:r>
-      <w:r>
-        <w:rPr>
-          <w:sz w:val="24"/>
-          <w:szCs w:val="24"/>
-        </w:rPr>
-        <w:t>.</w:t>
-      </w:r>
-    </w:p>
-    <w:p>
-      <w:pPr>
-        <w:spacing w:line="480" w:lineRule="auto"/>
-        <w:ind w:firstLine="720"/>
-        <w:rPr>
-          <w:sz w:val="24"/>
-          <w:szCs w:val="24"/>
-        </w:rPr>
-      </w:pPr>
-      <w:r>
-        <w:rPr>
-          <w:sz w:val="24"/>
-          <w:szCs w:val="24"/>
-        </w:rPr>
         <w:t xml:space="preserve">Rogue IT’s migration to Symantec Email Security.cloud primary goal will be to reduce the volume of spam that is not being captured by the current infrastructure and to reduce any remaining on-premise overhead. </w:t>
       </w:r>
       <w:r>
@@ -4983,6 +4716,21 @@
           <w:szCs w:val="24"/>
         </w:rPr>
         <w:t>Due the complexity and importance of the email workflows, this will be achieved through a successful deployment of the new service to the production environment without incident.</w:t>
+      </w:r>
+      <w:r>
+        <w:rPr>
+          <w:sz w:val="24"/>
+          <w:szCs w:val="24"/>
+        </w:rPr>
+        <w:t xml:space="preserve"> The implementation phase of the project has been given a four-</w:t>
+      </w:r>
+      <w:r>
+        <w:rPr>
+          <w:sz w:val="24"/>
+          <w:szCs w:val="24"/>
+        </w:rPr>
+        <w:lastRenderedPageBreak/>
+        <w:t>hour window to push the changes. This target time frame provides a minimal window for impact and aligns with standard DNS record time-to-live.</w:t>
       </w:r>
       <w:r>
         <w:rPr>
@@ -5017,14 +4765,14 @@
           <w:sz w:val="24"/>
           <w:szCs w:val="24"/>
         </w:rPr>
-        <w:t xml:space="preserve">Objective </w:t>
-      </w:r>
-      <w:r>
-        <w:rPr>
-          <w:sz w:val="24"/>
-          <w:szCs w:val="24"/>
-        </w:rPr>
-        <w:t>1.a. Unwanted emails categorized and rated by severity.</w:t>
+        <w:t>Objective 1.a. Unwanted emails categorized and rated by severity.</w:t>
+      </w:r>
+      <w:r>
+        <w:rPr>
+          <w:sz w:val="24"/>
+          <w:szCs w:val="24"/>
+        </w:rPr>
+        <w:t xml:space="preserve"> The first step of the project is to understand what types of emails are making it through the current Exchange environment. This is crucial to being able to understand the reduction in impact with the email security the Symantec systems.</w:t>
       </w:r>
     </w:p>
     <w:p>
@@ -5045,14 +4793,14 @@
           <w:sz w:val="24"/>
           <w:szCs w:val="24"/>
         </w:rPr>
-        <w:t xml:space="preserve">Objective </w:t>
-      </w:r>
-      <w:r>
-        <w:rPr>
-          <w:sz w:val="24"/>
-          <w:szCs w:val="24"/>
-        </w:rPr>
-        <w:t>1.b. Determine capacity for new Exchange environment</w:t>
+        <w:t>Objective 1.b. Determine capacity for new Exchange environment</w:t>
+      </w:r>
+      <w:r>
+        <w:rPr>
+          <w:sz w:val="24"/>
+          <w:szCs w:val="24"/>
+        </w:rPr>
+        <w:t xml:space="preserve"> by estimated bandwidth trade off with the increase processing capabilities provided by the Symantec infrastructure. This information will be used to determine if Rogue IT can reduce the on-premise hardware configurations. Further reducing the over-all threat landscapes for Rogue IT.</w:t>
       </w:r>
     </w:p>
     <w:p>
@@ -5073,14 +4821,14 @@
           <w:sz w:val="24"/>
           <w:szCs w:val="24"/>
         </w:rPr>
-        <w:t xml:space="preserve">Objective </w:t>
-      </w:r>
-      <w:r>
-        <w:rPr>
-          <w:sz w:val="24"/>
-          <w:szCs w:val="24"/>
-        </w:rPr>
-        <w:t>2.a. Successful cutover from mx.rogue.it to Symantec hosted MX records.</w:t>
+        <w:t>Objective 2.a. Successful cutover from mx.rogue.it to Symantec hosted MX records.</w:t>
+      </w:r>
+      <w:r>
+        <w:rPr>
+          <w:sz w:val="24"/>
+          <w:szCs w:val="24"/>
+        </w:rPr>
+        <w:t xml:space="preserve"> This goal is set forth to express the importance of an incident free implementation. Rogue IT handles a large portion of their daily operations through these email work flows. Given that inbound email can be delivered at any given point in time during the day, zero down time becomes a warranted and targetable goal. </w:t>
       </w:r>
     </w:p>
     <w:p>
@@ -5101,14 +4849,38 @@
           <w:sz w:val="24"/>
           <w:szCs w:val="24"/>
         </w:rPr>
-        <w:t xml:space="preserve">Objective </w:t>
-      </w:r>
-      <w:r>
-        <w:rPr>
-          <w:sz w:val="24"/>
-          <w:szCs w:val="24"/>
-        </w:rPr>
-        <w:t>2.b. Migration scheduled for 4 hours</w:t>
+        <w:t>Objective 2.b. Migration scheduled for 4 hours</w:t>
+      </w:r>
+      <w:r>
+        <w:rPr>
+          <w:sz w:val="24"/>
+          <w:szCs w:val="24"/>
+        </w:rPr>
+        <w:t xml:space="preserve">. This goal was developed to align with the time to live on the Rogue IT MX records and to reduce the overall impact window during the implementation. Adherence to </w:t>
+      </w:r>
+      <w:proofErr w:type="gramStart"/>
+      <w:r>
+        <w:rPr>
+          <w:sz w:val="24"/>
+          <w:szCs w:val="24"/>
+        </w:rPr>
+        <w:t>the this</w:t>
+      </w:r>
+      <w:proofErr w:type="gramEnd"/>
+      <w:r>
+        <w:rPr>
+          <w:sz w:val="24"/>
+          <w:szCs w:val="24"/>
+        </w:rPr>
+        <w:t xml:space="preserve"> time frame is vital, </w:t>
+      </w:r>
+      <w:r>
+        <w:rPr>
+          <w:sz w:val="24"/>
+          <w:szCs w:val="24"/>
+        </w:rPr>
+        <w:lastRenderedPageBreak/>
+        <w:t>check points for implantation have been set for go/no-go and rollback to prevent down time.</w:t>
       </w:r>
     </w:p>
     <w:p>
@@ -5129,15 +4901,7 @@
           <w:sz w:val="24"/>
           <w:szCs w:val="24"/>
         </w:rPr>
-        <w:lastRenderedPageBreak/>
-        <w:t xml:space="preserve">Objective </w:t>
-      </w:r>
-      <w:r>
-        <w:rPr>
-          <w:sz w:val="24"/>
-          <w:szCs w:val="24"/>
-        </w:rPr>
-        <w:t>3</w:t>
+        <w:t>Objective 3</w:t>
       </w:r>
       <w:r>
         <w:rPr>
@@ -5152,6 +4916,13 @@
           <w:szCs w:val="24"/>
         </w:rPr>
         <w:t>a. Post implementation a noticeable reduction in spam making it through filtering on the Rogue IT network.</w:t>
+      </w:r>
+      <w:r>
+        <w:rPr>
+          <w:sz w:val="24"/>
+          <w:szCs w:val="24"/>
+        </w:rPr>
+        <w:t xml:space="preserve"> A measurable metric based on real-time data will assist in ensuring a return on investment of the Symantec Email Security.cloud services. This is designed to be a data-driven metric that can be produced on a week-over-week or month-over-month time frame.</w:t>
       </w:r>
     </w:p>
     <w:p>
@@ -5190,6 +4961,13 @@
         </w:rPr>
         <w:t xml:space="preserve"> 20% or greater overall increase in spam actively blocked by the Symantec Email Security.cloud platform.</w:t>
       </w:r>
+      <w:r>
+        <w:rPr>
+          <w:sz w:val="24"/>
+          <w:szCs w:val="24"/>
+        </w:rPr>
+        <w:t xml:space="preserve"> The second targetable metric Rogue IT will capture post implementation will be achieved through the Symantec portal. The portal provides real-time metrics for volume of emails blocked as spam and provides additional metadata including spam signatures to further investigate and improve detection. </w:t>
+      </w:r>
     </w:p>
     <w:p>
       <w:pPr>
@@ -5205,132 +4983,11 @@
         <w:pStyle w:val="Heading1"/>
         <w:jc w:val="center"/>
       </w:pPr>
-      <w:bookmarkStart w:id="12" w:name="_Toc124461861"/>
+      <w:bookmarkStart w:id="12" w:name="_Toc124546878"/>
       <w:r>
         <w:t>Project Timeline with Milestones</w:t>
       </w:r>
       <w:bookmarkEnd w:id="12"/>
-    </w:p>
-    <w:p>
-      <w:pPr>
-        <w:spacing w:line="480" w:lineRule="auto"/>
-        <w:ind w:firstLine="720"/>
-        <w:rPr>
-          <w:sz w:val="24"/>
-          <w:szCs w:val="24"/>
-        </w:rPr>
-      </w:pPr>
-      <w:r>
-        <w:rPr>
-          <w:sz w:val="24"/>
-          <w:szCs w:val="24"/>
-        </w:rPr>
-        <w:t>In this section (</w:t>
-      </w:r>
-      <w:r>
-        <w:rPr>
-          <w:i/>
-          <w:sz w:val="24"/>
-          <w:szCs w:val="24"/>
-        </w:rPr>
-        <w:t xml:space="preserve">suggested length of </w:t>
-      </w:r>
-      <w:r>
-        <w:rPr>
-          <w:i/>
-          <w:sz w:val="24"/>
-          <w:szCs w:val="24"/>
-        </w:rPr>
-        <w:t>1</w:t>
-      </w:r>
-      <w:r>
-        <w:rPr>
-          <w:i/>
-          <w:sz w:val="24"/>
-          <w:szCs w:val="24"/>
-        </w:rPr>
-        <w:t>–</w:t>
-      </w:r>
-      <w:r>
-        <w:rPr>
-          <w:i/>
-          <w:sz w:val="24"/>
-          <w:szCs w:val="24"/>
-        </w:rPr>
-        <w:t>2</w:t>
-      </w:r>
-      <w:r>
-        <w:rPr>
-          <w:i/>
-          <w:sz w:val="24"/>
-          <w:szCs w:val="24"/>
-        </w:rPr>
-        <w:t xml:space="preserve"> pages</w:t>
-      </w:r>
-      <w:r>
-        <w:rPr>
-          <w:sz w:val="24"/>
-          <w:szCs w:val="24"/>
-        </w:rPr>
-        <w:t>), provide a projected timeline with milestones for the project. These may be estimates that will most likely be adjusted</w:t>
-      </w:r>
-      <w:r>
-        <w:rPr>
-          <w:sz w:val="24"/>
-          <w:szCs w:val="24"/>
-        </w:rPr>
-        <w:t>,</w:t>
-      </w:r>
-      <w:r>
-        <w:rPr>
-          <w:sz w:val="24"/>
-          <w:szCs w:val="24"/>
-        </w:rPr>
-        <w:t xml:space="preserve"> as many times the project will require adjustments during the development and implementation phases. Provide a projected timeline with milestones for </w:t>
-      </w:r>
-      <w:r>
-        <w:rPr>
-          <w:sz w:val="24"/>
-          <w:szCs w:val="24"/>
-        </w:rPr>
-        <w:t>the</w:t>
-      </w:r>
-      <w:r>
-        <w:rPr>
-          <w:sz w:val="24"/>
-          <w:szCs w:val="24"/>
-        </w:rPr>
-        <w:t xml:space="preserve"> </w:t>
-      </w:r>
-      <w:r>
-        <w:rPr>
-          <w:sz w:val="24"/>
-          <w:szCs w:val="24"/>
-        </w:rPr>
-        <w:t xml:space="preserve">project, including the duration and start and end dates of each milestone. </w:t>
-      </w:r>
-      <w:r>
-        <w:rPr>
-          <w:color w:val="FF0000"/>
-          <w:sz w:val="24"/>
-          <w:szCs w:val="24"/>
-        </w:rPr>
-        <w:t>ALL DATES MUST BE IN THE NEAR FUTURE AS THIS IS A PROPOSED PROJECT.</w:t>
-      </w:r>
-      <w:r>
-        <w:rPr>
-          <w:sz w:val="24"/>
-          <w:szCs w:val="24"/>
-        </w:rPr>
-        <w:t xml:space="preserve"> </w:t>
-      </w:r>
-      <w:r>
-        <w:rPr>
-          <w:sz w:val="24"/>
-          <w:szCs w:val="24"/>
-        </w:rPr>
-        <w:t>Include the following table:</w:t>
-      </w:r>
     </w:p>
     <w:tbl>
       <w:tblPr>
@@ -5470,13 +5127,9 @@
             <w:vAlign w:val="center"/>
           </w:tcPr>
           <w:p>
-            <w:pPr>
-              <w:spacing w:line="480" w:lineRule="auto"/>
-              <w:rPr>
-                <w:sz w:val="24"/>
-                <w:szCs w:val="24"/>
-              </w:rPr>
-            </w:pPr>
+            <w:r>
+              <w:t>Unwanted emails categorized and rated by severity</w:t>
+            </w:r>
           </w:p>
         </w:tc>
         <w:tc>
@@ -5492,6 +5145,13 @@
                 <w:szCs w:val="24"/>
               </w:rPr>
             </w:pPr>
+            <w:r>
+              <w:rPr>
+                <w:sz w:val="24"/>
+                <w:szCs w:val="24"/>
+              </w:rPr>
+              <w:t xml:space="preserve">2 days </w:t>
+            </w:r>
           </w:p>
         </w:tc>
         <w:tc>
@@ -5507,6 +5167,13 @@
                 <w:szCs w:val="24"/>
               </w:rPr>
             </w:pPr>
+            <w:r>
+              <w:rPr>
+                <w:sz w:val="24"/>
+                <w:szCs w:val="24"/>
+              </w:rPr>
+              <w:t>01/23/2023</w:t>
+            </w:r>
           </w:p>
         </w:tc>
         <w:tc>
@@ -5522,10 +5189,28 @@
                 <w:szCs w:val="24"/>
               </w:rPr>
             </w:pPr>
+            <w:r>
+              <w:rPr>
+                <w:sz w:val="24"/>
+                <w:szCs w:val="24"/>
+              </w:rPr>
+              <w:t>01/25/2023</w:t>
+            </w:r>
           </w:p>
         </w:tc>
       </w:tr>
       <w:tr>
+        <w:tc>
+          <w:tcPr>
+            <w:tcW w:w="2337" w:type="dxa"/>
+            <w:vAlign w:val="center"/>
+          </w:tcPr>
+          <w:p>
+            <w:r>
+              <w:t>Determine capacity for new Exchange environment by estimated bandwidth trade off with the increase processing capabilities provided by the Symantec infrastructure.</w:t>
+            </w:r>
+          </w:p>
+        </w:tc>
         <w:tc>
           <w:tcPr>
             <w:tcW w:w="2337" w:type="dxa"/>
@@ -5539,11 +5224,18 @@
                 <w:szCs w:val="24"/>
               </w:rPr>
             </w:pPr>
+            <w:r>
+              <w:rPr>
+                <w:sz w:val="24"/>
+                <w:szCs w:val="24"/>
+              </w:rPr>
+              <w:t>1 day</w:t>
+            </w:r>
           </w:p>
         </w:tc>
         <w:tc>
           <w:tcPr>
-            <w:tcW w:w="2337" w:type="dxa"/>
+            <w:tcW w:w="2338" w:type="dxa"/>
             <w:vAlign w:val="center"/>
           </w:tcPr>
           <w:p>
@@ -5554,6 +5246,13 @@
                 <w:szCs w:val="24"/>
               </w:rPr>
             </w:pPr>
+            <w:r>
+              <w:rPr>
+                <w:sz w:val="24"/>
+                <w:szCs w:val="24"/>
+              </w:rPr>
+              <w:t>01/23/2023</w:t>
+            </w:r>
           </w:p>
         </w:tc>
         <w:tc>
@@ -5569,11 +5268,31 @@
                 <w:szCs w:val="24"/>
               </w:rPr>
             </w:pPr>
+            <w:r>
+              <w:rPr>
+                <w:sz w:val="24"/>
+                <w:szCs w:val="24"/>
+              </w:rPr>
+              <w:t>01/24/2023</w:t>
+            </w:r>
           </w:p>
         </w:tc>
-        <w:tc>
-          <w:tcPr>
-            <w:tcW w:w="2338" w:type="dxa"/>
+      </w:tr>
+      <w:tr>
+        <w:tc>
+          <w:tcPr>
+            <w:tcW w:w="2337" w:type="dxa"/>
+            <w:vAlign w:val="center"/>
+          </w:tcPr>
+          <w:p>
+            <w:r>
+              <w:t>Successful cutover from mx.rogue.it to Symantec hosted MX records.</w:t>
+            </w:r>
+          </w:p>
+        </w:tc>
+        <w:tc>
+          <w:tcPr>
+            <w:tcW w:w="2337" w:type="dxa"/>
             <w:vAlign w:val="center"/>
           </w:tcPr>
           <w:p>
@@ -5584,6 +5303,216 @@
                 <w:szCs w:val="24"/>
               </w:rPr>
             </w:pPr>
+            <w:r>
+              <w:rPr>
+                <w:sz w:val="24"/>
+                <w:szCs w:val="24"/>
+              </w:rPr>
+              <w:t>4 hours</w:t>
+            </w:r>
+          </w:p>
+        </w:tc>
+        <w:tc>
+          <w:tcPr>
+            <w:tcW w:w="2338" w:type="dxa"/>
+            <w:vAlign w:val="center"/>
+          </w:tcPr>
+          <w:p>
+            <w:pPr>
+              <w:spacing w:line="480" w:lineRule="auto"/>
+              <w:rPr>
+                <w:sz w:val="24"/>
+                <w:szCs w:val="24"/>
+              </w:rPr>
+            </w:pPr>
+            <w:r>
+              <w:rPr>
+                <w:sz w:val="24"/>
+                <w:szCs w:val="24"/>
+              </w:rPr>
+              <w:t>01/26/2023</w:t>
+            </w:r>
+          </w:p>
+        </w:tc>
+        <w:tc>
+          <w:tcPr>
+            <w:tcW w:w="2338" w:type="dxa"/>
+            <w:vAlign w:val="center"/>
+          </w:tcPr>
+          <w:p>
+            <w:pPr>
+              <w:spacing w:line="480" w:lineRule="auto"/>
+              <w:rPr>
+                <w:sz w:val="24"/>
+                <w:szCs w:val="24"/>
+              </w:rPr>
+            </w:pPr>
+            <w:r>
+              <w:rPr>
+                <w:sz w:val="24"/>
+                <w:szCs w:val="24"/>
+              </w:rPr>
+              <w:t>01/26/2023</w:t>
+            </w:r>
+          </w:p>
+        </w:tc>
+      </w:tr>
+      <w:tr>
+        <w:tc>
+          <w:tcPr>
+            <w:tcW w:w="2337" w:type="dxa"/>
+            <w:vAlign w:val="center"/>
+          </w:tcPr>
+          <w:p>
+            <w:r>
+              <w:lastRenderedPageBreak/>
+              <w:t>Post implementation a noticeable reduction in spam making it through filtering on the Rogue IT network.</w:t>
+            </w:r>
+          </w:p>
+        </w:tc>
+        <w:tc>
+          <w:tcPr>
+            <w:tcW w:w="2337" w:type="dxa"/>
+            <w:vAlign w:val="center"/>
+          </w:tcPr>
+          <w:p>
+            <w:pPr>
+              <w:spacing w:line="480" w:lineRule="auto"/>
+              <w:rPr>
+                <w:sz w:val="24"/>
+                <w:szCs w:val="24"/>
+              </w:rPr>
+            </w:pPr>
+            <w:r>
+              <w:rPr>
+                <w:sz w:val="24"/>
+                <w:szCs w:val="24"/>
+              </w:rPr>
+              <w:t>1 week</w:t>
+            </w:r>
+          </w:p>
+        </w:tc>
+        <w:tc>
+          <w:tcPr>
+            <w:tcW w:w="2338" w:type="dxa"/>
+            <w:vAlign w:val="center"/>
+          </w:tcPr>
+          <w:p>
+            <w:pPr>
+              <w:spacing w:line="480" w:lineRule="auto"/>
+              <w:rPr>
+                <w:sz w:val="24"/>
+                <w:szCs w:val="24"/>
+              </w:rPr>
+            </w:pPr>
+            <w:r>
+              <w:rPr>
+                <w:sz w:val="24"/>
+                <w:szCs w:val="24"/>
+              </w:rPr>
+              <w:t>01/26/2023</w:t>
+            </w:r>
+          </w:p>
+        </w:tc>
+        <w:tc>
+          <w:tcPr>
+            <w:tcW w:w="2338" w:type="dxa"/>
+            <w:vAlign w:val="center"/>
+          </w:tcPr>
+          <w:p>
+            <w:pPr>
+              <w:spacing w:line="480" w:lineRule="auto"/>
+              <w:rPr>
+                <w:sz w:val="24"/>
+                <w:szCs w:val="24"/>
+              </w:rPr>
+            </w:pPr>
+            <w:r>
+              <w:rPr>
+                <w:sz w:val="24"/>
+                <w:szCs w:val="24"/>
+              </w:rPr>
+              <w:t>02/02/2023</w:t>
+            </w:r>
+          </w:p>
+        </w:tc>
+      </w:tr>
+      <w:tr>
+        <w:tc>
+          <w:tcPr>
+            <w:tcW w:w="2337" w:type="dxa"/>
+            <w:vAlign w:val="center"/>
+          </w:tcPr>
+          <w:p>
+            <w:r>
+              <w:t>20% or greater overall increase in spam actively blocked by the Symantec Email Security.cloud platform.</w:t>
+            </w:r>
+          </w:p>
+        </w:tc>
+        <w:tc>
+          <w:tcPr>
+            <w:tcW w:w="2337" w:type="dxa"/>
+            <w:vAlign w:val="center"/>
+          </w:tcPr>
+          <w:p>
+            <w:pPr>
+              <w:spacing w:line="480" w:lineRule="auto"/>
+              <w:rPr>
+                <w:sz w:val="24"/>
+                <w:szCs w:val="24"/>
+              </w:rPr>
+            </w:pPr>
+            <w:r>
+              <w:rPr>
+                <w:sz w:val="24"/>
+                <w:szCs w:val="24"/>
+              </w:rPr>
+              <w:t>1 week</w:t>
+            </w:r>
+          </w:p>
+        </w:tc>
+        <w:tc>
+          <w:tcPr>
+            <w:tcW w:w="2338" w:type="dxa"/>
+            <w:vAlign w:val="center"/>
+          </w:tcPr>
+          <w:p>
+            <w:pPr>
+              <w:spacing w:line="480" w:lineRule="auto"/>
+              <w:rPr>
+                <w:sz w:val="24"/>
+                <w:szCs w:val="24"/>
+              </w:rPr>
+            </w:pPr>
+            <w:r>
+              <w:rPr>
+                <w:sz w:val="24"/>
+                <w:szCs w:val="24"/>
+              </w:rPr>
+              <w:t>01/26/2023</w:t>
+            </w:r>
+          </w:p>
+        </w:tc>
+        <w:tc>
+          <w:tcPr>
+            <w:tcW w:w="2338" w:type="dxa"/>
+            <w:vAlign w:val="center"/>
+          </w:tcPr>
+          <w:p>
+            <w:pPr>
+              <w:spacing w:line="480" w:lineRule="auto"/>
+              <w:rPr>
+                <w:sz w:val="24"/>
+                <w:szCs w:val="24"/>
+              </w:rPr>
+            </w:pPr>
+            <w:r>
+              <w:rPr>
+                <w:sz w:val="24"/>
+                <w:szCs w:val="24"/>
+              </w:rPr>
+              <w:t>02/02/2023</w:t>
+            </w:r>
           </w:p>
         </w:tc>
       </w:tr>
@@ -5606,7 +5535,7 @@
           <w:szCs w:val="24"/>
         </w:rPr>
       </w:pPr>
-      <w:bookmarkStart w:id="13" w:name="_Toc124461862"/>
+      <w:bookmarkStart w:id="13" w:name="_Toc124546879"/>
       <w:r>
         <w:t>Outcome</w:t>
       </w:r>
@@ -5775,7 +5704,7 @@
         <w:pStyle w:val="Heading1"/>
         <w:jc w:val="center"/>
       </w:pPr>
-      <w:bookmarkStart w:id="15" w:name="_Toc124461863"/>
+      <w:bookmarkStart w:id="15" w:name="_Toc124546880"/>
       <w:bookmarkEnd w:id="14"/>
       <w:r>
         <w:lastRenderedPageBreak/>
@@ -6089,7 +6018,7 @@
           <w:szCs w:val="24"/>
         </w:rPr>
       </w:pPr>
-      <w:bookmarkStart w:id="16" w:name="_Toc124461864"/>
+      <w:bookmarkStart w:id="16" w:name="_Toc124546881"/>
       <w:r>
         <w:rPr>
           <w:b w:val="0"/>
@@ -6110,7 +6039,7 @@
           <w:szCs w:val="24"/>
         </w:rPr>
       </w:pPr>
-      <w:bookmarkStart w:id="17" w:name="_Toc124461865"/>
+      <w:bookmarkStart w:id="17" w:name="_Toc124546882"/>
       <w:r>
         <w:rPr>
           <w:rFonts w:ascii="Times New Roman" w:eastAsiaTheme="minorHAnsi" w:hAnsi="Times New Roman" w:cstheme="minorBidi"/>
@@ -6195,7 +6124,7 @@
           <w:b w:val="0"/>
         </w:rPr>
       </w:pPr>
-      <w:bookmarkStart w:id="18" w:name="_Toc124461866"/>
+      <w:bookmarkStart w:id="18" w:name="_Toc124546883"/>
       <w:r>
         <w:rPr>
           <w:b w:val="0"/>
@@ -6216,7 +6145,7 @@
           <w:szCs w:val="24"/>
         </w:rPr>
       </w:pPr>
-      <w:bookmarkStart w:id="19" w:name="_Toc124461867"/>
+      <w:bookmarkStart w:id="19" w:name="_Toc124546884"/>
       <w:r>
         <w:rPr>
           <w:rFonts w:ascii="Times New Roman" w:eastAsiaTheme="minorHAnsi" w:hAnsi="Times New Roman" w:cstheme="minorBidi"/>
@@ -6317,7 +6246,7 @@
           <w:szCs w:val="24"/>
         </w:rPr>
       </w:pPr>
-      <w:bookmarkStart w:id="20" w:name="_Toc124461868"/>
+      <w:bookmarkStart w:id="20" w:name="_Toc124546885"/>
       <w:r>
         <w:rPr>
           <w:b w:val="0"/>
@@ -6338,7 +6267,7 @@
           <w:szCs w:val="24"/>
         </w:rPr>
       </w:pPr>
-      <w:bookmarkStart w:id="21" w:name="_Toc124461869"/>
+      <w:bookmarkStart w:id="21" w:name="_Toc124546886"/>
       <w:r>
         <w:rPr>
           <w:rFonts w:ascii="Times New Roman" w:eastAsiaTheme="minorHAnsi" w:hAnsi="Times New Roman" w:cstheme="minorBidi"/>
@@ -6432,7 +6361,7 @@
           <w:szCs w:val="24"/>
         </w:rPr>
       </w:pPr>
-      <w:bookmarkStart w:id="22" w:name="_Toc124461870"/>
+      <w:bookmarkStart w:id="22" w:name="_Toc124546887"/>
       <w:r>
         <w:rPr>
           <w:b w:val="0"/>
@@ -6453,7 +6382,7 @@
           <w:szCs w:val="24"/>
         </w:rPr>
       </w:pPr>
-      <w:bookmarkStart w:id="23" w:name="_Toc124461871"/>
+      <w:bookmarkStart w:id="23" w:name="_Toc124546888"/>
       <w:r>
         <w:rPr>
           <w:rFonts w:ascii="Times New Roman" w:eastAsiaTheme="minorHAnsi" w:hAnsi="Times New Roman" w:cstheme="minorBidi"/>
@@ -7952,7 +7881,6 @@
   <w:style w:type="character" w:default="1" w:styleId="DefaultParagraphFont">
     <w:name w:val="Default Paragraph Font"/>
     <w:uiPriority w:val="1"/>
-    <w:semiHidden/>
     <w:unhideWhenUsed/>
   </w:style>
   <w:style w:type="table" w:default="1" w:styleId="TableNormal">
@@ -8568,10 +8496,6 @@
 </file>
 
 <file path=customXml/item1.xml><?xml version="1.0" encoding="utf-8"?>
-<b:Sources xmlns:b="http://schemas.openxmlformats.org/officeDocument/2006/bibliography" xmlns="http://schemas.openxmlformats.org/officeDocument/2006/bibliography" SelectedStyle="\APA.XSL" StyleName="APA"/>
-</file>
-
-<file path=customXml/item2.xml><?xml version="1.0" encoding="utf-8"?>
 <?mso-contentType ?>
 <FormTemplates xmlns="http://schemas.microsoft.com/sharepoint/v3/contenttype/forms">
   <Display>DocumentLibraryForm</Display>
@@ -8580,7 +8504,48 @@
 </FormTemplates>
 </file>
 
+<file path=customXml/item2.xml><?xml version="1.0" encoding="utf-8"?>
+<b:Sources xmlns:b="http://schemas.openxmlformats.org/officeDocument/2006/bibliography" xmlns="http://schemas.openxmlformats.org/officeDocument/2006/bibliography" SelectedStyle="\APA.XSL" StyleName="APA"/>
+</file>
+
 <file path=customXml/item3.xml><?xml version="1.0" encoding="utf-8"?>
+<p:properties xmlns:p="http://schemas.microsoft.com/office/2006/metadata/properties" xmlns:xsi="http://www.w3.org/2001/XMLSchema-instance" xmlns:pc="http://schemas.microsoft.com/office/infopath/2007/PartnerControls">
+  <documentManagement>
+    <Vendor xmlns="cf660112-59e0-48e5-9b60-3f2262d4e05d">In-house</Vendor>
+    <Course_x0020_title xmlns="cf660112-59e0-48e5-9b60-3f2262d4e05d">IT Capstone Written Project</Course_x0020_title>
+    <Launch_x0020_Date xmlns="cf660112-59e0-48e5-9b60-3f2262d4e05d" xsi:nil="true"/>
+    <Discipline xmlns="cf660112-59e0-48e5-9b60-3f2262d4e05d">IT</Discipline>
+    <Course_x0020_short_x0020_name xmlns="cf660112-59e0-48e5-9b60-3f2262d4e05d" xsi:nil="true"/>
+    <SME xmlns="cf660112-59e0-48e5-9b60-3f2262d4e05d" xsi:nil="true"/>
+    <Course_x0020_code xmlns="cf660112-59e0-48e5-9b60-3f2262d4e05d">C769</Course_x0020_code>
+    <qrac xmlns="cf660112-59e0-48e5-9b60-3f2262d4e05d" xsi:nil="true"/>
+    <Step_x0020_Completed xmlns="cf660112-59e0-48e5-9b60-3f2262d4e05d">
+      <Value>N/A</Value>
+    </Step_x0020_Completed>
+    <Course_x0020_number xmlns="cf660112-59e0-48e5-9b60-3f2262d4e05d" xsi:nil="true"/>
+    <d5fh xmlns="cf660112-59e0-48e5-9b60-3f2262d4e05d" xsi:nil="true"/>
+    <Publication_x0020_Date xmlns="cf660112-59e0-48e5-9b60-3f2262d4e05d" xsi:nil="true"/>
+    <Assessment_x0020_Type xmlns="cf660112-59e0-48e5-9b60-3f2262d4e05d">
+      <Value>Performance</Value>
+    </Assessment_x0020_Type>
+    <Editor0 xmlns="cf660112-59e0-48e5-9b60-3f2262d4e05d">
+      <UserInfo>
+        <DisplayName/>
+        <AccountId xsi:nil="true"/>
+        <AccountType/>
+      </UserInfo>
+    </Editor0>
+    <Doc_x0020_Type xmlns="cf660112-59e0-48e5-9b60-3f2262d4e05d">
+      <Value>Attachment</Value>
+    </Doc_x0020_Type>
+    <Performance_x0020_Steps_x0020_Completed xmlns="cf660112-59e0-48e5-9b60-3f2262d4e05d">
+      <Value>N/A</Value>
+    </Performance_x0020_Steps_x0020_Completed>
+  </documentManagement>
+</p:properties>
+</file>
+
+<file path=customXml/item4.xml><?xml version="1.0" encoding="utf-8"?>
 <ct:contentTypeSchema xmlns:ct="http://schemas.microsoft.com/office/2006/metadata/contentType" xmlns:ma="http://schemas.microsoft.com/office/2006/metadata/properties/metaAttributes" ct:_="" ma:_="" ma:contentTypeName="Document" ma:contentTypeID="0x0101009A30F1838F1A9C4C8369A1109B92D3A0" ma:contentTypeVersion="25" ma:contentTypeDescription="Create a new document." ma:contentTypeScope="" ma:versionID="fd847eb69213a28af7045ac4fae54026">
   <xsd:schema xmlns:xsd="http://www.w3.org/2001/XMLSchema" xmlns:xs="http://www.w3.org/2001/XMLSchema" xmlns:p="http://schemas.microsoft.com/office/2006/metadata/properties" xmlns:ns2="cf660112-59e0-48e5-9b60-3f2262d4e05d" targetNamespace="http://schemas.microsoft.com/office/2006/metadata/properties" ma:root="true" ma:fieldsID="20cce8b9bdf545eb805bf21ed5ebd307" ns2:_="">
     <xsd:import namespace="cf660112-59e0-48e5-9b60-3f2262d4e05d"/>
@@ -8916,44 +8881,15 @@
 </ct:contentTypeSchema>
 </file>
 
-<file path=customXml/item4.xml><?xml version="1.0" encoding="utf-8"?>
-<p:properties xmlns:p="http://schemas.microsoft.com/office/2006/metadata/properties" xmlns:xsi="http://www.w3.org/2001/XMLSchema-instance" xmlns:pc="http://schemas.microsoft.com/office/infopath/2007/PartnerControls">
-  <documentManagement>
-    <Vendor xmlns="cf660112-59e0-48e5-9b60-3f2262d4e05d">In-house</Vendor>
-    <Course_x0020_title xmlns="cf660112-59e0-48e5-9b60-3f2262d4e05d">IT Capstone Written Project</Course_x0020_title>
-    <Launch_x0020_Date xmlns="cf660112-59e0-48e5-9b60-3f2262d4e05d" xsi:nil="true"/>
-    <Discipline xmlns="cf660112-59e0-48e5-9b60-3f2262d4e05d">IT</Discipline>
-    <Course_x0020_short_x0020_name xmlns="cf660112-59e0-48e5-9b60-3f2262d4e05d" xsi:nil="true"/>
-    <SME xmlns="cf660112-59e0-48e5-9b60-3f2262d4e05d" xsi:nil="true"/>
-    <Course_x0020_code xmlns="cf660112-59e0-48e5-9b60-3f2262d4e05d">C769</Course_x0020_code>
-    <qrac xmlns="cf660112-59e0-48e5-9b60-3f2262d4e05d" xsi:nil="true"/>
-    <Step_x0020_Completed xmlns="cf660112-59e0-48e5-9b60-3f2262d4e05d">
-      <Value>N/A</Value>
-    </Step_x0020_Completed>
-    <Course_x0020_number xmlns="cf660112-59e0-48e5-9b60-3f2262d4e05d" xsi:nil="true"/>
-    <d5fh xmlns="cf660112-59e0-48e5-9b60-3f2262d4e05d" xsi:nil="true"/>
-    <Publication_x0020_Date xmlns="cf660112-59e0-48e5-9b60-3f2262d4e05d" xsi:nil="true"/>
-    <Assessment_x0020_Type xmlns="cf660112-59e0-48e5-9b60-3f2262d4e05d">
-      <Value>Performance</Value>
-    </Assessment_x0020_Type>
-    <Editor0 xmlns="cf660112-59e0-48e5-9b60-3f2262d4e05d">
-      <UserInfo>
-        <DisplayName/>
-        <AccountId xsi:nil="true"/>
-        <AccountType/>
-      </UserInfo>
-    </Editor0>
-    <Doc_x0020_Type xmlns="cf660112-59e0-48e5-9b60-3f2262d4e05d">
-      <Value>Attachment</Value>
-    </Doc_x0020_Type>
-    <Performance_x0020_Steps_x0020_Completed xmlns="cf660112-59e0-48e5-9b60-3f2262d4e05d">
-      <Value>N/A</Value>
-    </Performance_x0020_Steps_x0020_Completed>
-  </documentManagement>
-</p:properties>
+<file path=customXml/itemProps1.xml><?xml version="1.0" encoding="utf-8"?>
+<ds:datastoreItem xmlns:ds="http://schemas.openxmlformats.org/officeDocument/2006/customXml" ds:itemID="{6EA722DC-59D4-41FC-B975-88A10B674C4A}">
+  <ds:schemaRefs>
+    <ds:schemaRef ds:uri="http://schemas.microsoft.com/sharepoint/v3/contenttype/forms"/>
+  </ds:schemaRefs>
+</ds:datastoreItem>
 </file>
 
-<file path=customXml/itemProps1.xml><?xml version="1.0" encoding="utf-8"?>
+<file path=customXml/itemProps2.xml><?xml version="1.0" encoding="utf-8"?>
 <ds:datastoreItem xmlns:ds="http://schemas.openxmlformats.org/officeDocument/2006/customXml" ds:itemID="{2E1C6063-D791-457C-BD3A-74AEDAC4CA37}">
   <ds:schemaRefs>
     <ds:schemaRef ds:uri="http://schemas.openxmlformats.org/officeDocument/2006/bibliography"/>
@@ -8961,15 +8897,17 @@
 </ds:datastoreItem>
 </file>
 
-<file path=customXml/itemProps2.xml><?xml version="1.0" encoding="utf-8"?>
-<ds:datastoreItem xmlns:ds="http://schemas.openxmlformats.org/officeDocument/2006/customXml" ds:itemID="{6EA722DC-59D4-41FC-B975-88A10B674C4A}">
+<file path=customXml/itemProps3.xml><?xml version="1.0" encoding="utf-8"?>
+<ds:datastoreItem xmlns:ds="http://schemas.openxmlformats.org/officeDocument/2006/customXml" ds:itemID="{F3C864AF-05BE-4715-8808-53FC746E3DE1}">
   <ds:schemaRefs>
-    <ds:schemaRef ds:uri="http://schemas.microsoft.com/sharepoint/v3/contenttype/forms"/>
+    <ds:schemaRef ds:uri="http://schemas.microsoft.com/office/2006/metadata/properties"/>
+    <ds:schemaRef ds:uri="http://schemas.microsoft.com/office/infopath/2007/PartnerControls"/>
+    <ds:schemaRef ds:uri="cf660112-59e0-48e5-9b60-3f2262d4e05d"/>
   </ds:schemaRefs>
 </ds:datastoreItem>
 </file>
 
-<file path=customXml/itemProps3.xml><?xml version="1.0" encoding="utf-8"?>
+<file path=customXml/itemProps4.xml><?xml version="1.0" encoding="utf-8"?>
 <ds:datastoreItem xmlns:ds="http://schemas.openxmlformats.org/officeDocument/2006/customXml" ds:itemID="{EACD94C4-BE16-4C91-9A99-00DC307EDBFC}">
   <ds:schemaRefs>
     <ds:schemaRef ds:uri="http://schemas.microsoft.com/office/2006/metadata/contentType"/>
@@ -8985,14 +8923,4 @@
     <ds:schemaRef ds:uri="http://schemas.microsoft.com/internal/obd"/>
   </ds:schemaRefs>
 </ds:datastoreItem>
-</file>
-
-<file path=customXml/itemProps4.xml><?xml version="1.0" encoding="utf-8"?>
-<ds:datastoreItem xmlns:ds="http://schemas.openxmlformats.org/officeDocument/2006/customXml" ds:itemID="{F3C864AF-05BE-4715-8808-53FC746E3DE1}">
-  <ds:schemaRefs>
-    <ds:schemaRef ds:uri="http://schemas.microsoft.com/office/2006/metadata/properties"/>
-    <ds:schemaRef ds:uri="http://schemas.microsoft.com/office/infopath/2007/PartnerControls"/>
-    <ds:schemaRef ds:uri="cf660112-59e0-48e5-9b60-3f2262d4e05d"/>
-  </ds:schemaRefs>
-</ds:datastoreItem>
 </file>
</xml_diff>